<commit_message>
Workflow Yaml File Update and Fix
</commit_message>
<xml_diff>
--- a/ST10434047_Project_ReadMe.docx
+++ b/ST10434047_Project_ReadMe.docx
@@ -4,68 +4,718 @@
   <w:body>
     <w:p>
       <w:pPr>
-        <w:pStyle w:val="Title"/>
-        <w:rPr>
-          <w:lang w:val="en-GB"/>
-        </w:rPr>
-      </w:pPr>
-      <w:r>
-        <w:rPr>
-          <w:lang w:val="en-GB"/>
-        </w:rPr>
-        <w:t>Screenshots:</w:t>
-      </w:r>
-    </w:p>
-    <w:p>
-      <w:pPr>
-        <w:pStyle w:val="Heading2"/>
-        <w:rPr>
-          <w:lang w:val="en-GB"/>
-        </w:rPr>
-      </w:pPr>
-      <w:proofErr w:type="gramStart"/>
-      <w:r>
-        <w:rPr>
-          <w:lang w:val="en-GB"/>
-        </w:rPr>
-        <w:t>Unit  Tests</w:t>
-      </w:r>
-      <w:proofErr w:type="gramEnd"/>
-      <w:r>
-        <w:rPr>
-          <w:lang w:val="en-GB"/>
-        </w:rPr>
-        <w:t>:</w:t>
-      </w:r>
-    </w:p>
-    <w:p>
-      <w:pPr>
-        <w:rPr>
-          <w:lang w:val="en-GB"/>
-        </w:rPr>
-      </w:pPr>
-      <w:r>
-        <w:rPr>
-          <w:lang w:val="en-GB"/>
-        </w:rPr>
-        <w:t>Testing the redirecting of the HomeController Index with respect to the different roles and the POST of a new claim for a lecturer.</w:t>
-      </w:r>
-    </w:p>
-    <w:p>
-      <w:pPr>
-        <w:rPr>
-          <w:lang w:val="en-GB"/>
-        </w:rPr>
-      </w:pPr>
-      <w:r>
-        <w:rPr>
-          <w:lang w:val="en-GB"/>
-        </w:rPr>
+        <w:pStyle w:val="Heading1"/>
+      </w:pPr>
+      <w:r>
+        <w:t>Feedback on Contract Monthly Claim System (CMCS)</w:t>
+      </w:r>
+    </w:p>
+    <w:p>
+      <w:pPr>
+        <w:rPr>
+          <w:b/>
+          <w:bCs/>
+        </w:rPr>
+      </w:pPr>
+      <w:r>
+        <w:rPr>
+          <w:b/>
+          <w:bCs/>
+        </w:rPr>
+        <w:t>CMCS - Part 2 Implementation Report</w:t>
+      </w:r>
+    </w:p>
+    <w:p>
+      <w:r>
+        <w:rPr>
+          <w:b/>
+          <w:bCs/>
+        </w:rPr>
+        <w:t>Student:</w:t>
+      </w:r>
+      <w:r>
+        <w:t xml:space="preserve"> Jamie </w:t>
+      </w:r>
+      <w:r>
+        <w:rPr>
+          <w:b/>
+          <w:bCs/>
+        </w:rPr>
+        <w:t>Date:</w:t>
+      </w:r>
+      <w:r>
+        <w:t xml:space="preserve"> October 22, 2025</w:t>
+      </w:r>
+    </w:p>
+    <w:p>
+      <w:pPr>
+        <w:rPr>
+          <w:b/>
+          <w:bCs/>
+        </w:rPr>
+      </w:pPr>
+      <w:r>
+        <w:rPr>
+          <w:b/>
+          <w:bCs/>
+        </w:rPr>
+        <w:t>1. Introduction</w:t>
+      </w:r>
+    </w:p>
+    <w:p>
+      <w:r>
+        <w:t>This document outlines the implementation of the requirements for Part 2 of the CMCS project. The primary goal of this phase was to build upon the successful UI prototype from Part 1 by adding the core functionalities that make the system a complete web application.</w:t>
+      </w:r>
+    </w:p>
+    <w:p>
+      <w:r>
+        <w:t>This involved implementing features for claim submission, document uploads, claim verification and approval, and status tracking. In addition to these features, a robust unit testing strategy and a Continuous Integration (CI) pipeline were established to ensure the system is reliable and maintainable, fulfilling all requirements outlined for this part of the project.</w:t>
+      </w:r>
+    </w:p>
+    <w:p>
+      <w:pPr>
+        <w:rPr>
+          <w:b/>
+          <w:bCs/>
+        </w:rPr>
+      </w:pPr>
+      <w:r>
+        <w:rPr>
+          <w:b/>
+          <w:bCs/>
+        </w:rPr>
+        <w:t>2. Adherence to Previous Feedback: UI/UX Quality</w:t>
+      </w:r>
+    </w:p>
+    <w:p>
+      <w:r>
+        <w:t>The feedback from Part 1 highlighted the excellent quality of the UI. A primary objective for Part 2 was to ensure that this high standard was maintained while implementing the new application features.</w:t>
+      </w:r>
+    </w:p>
+    <w:p>
+      <w:pPr>
+        <w:numPr>
+          <w:ilvl w:val="0"/>
+          <w:numId w:val="10"/>
+        </w:numPr>
+      </w:pPr>
+      <w:r>
+        <w:rPr>
+          <w:b/>
+          <w:bCs/>
+        </w:rPr>
+        <w:t>Consistency:</w:t>
+      </w:r>
+      <w:r>
+        <w:t xml:space="preserve"> The modern, clean, and role-specific UI design was preserved across all new views, such as the "New Claim" form and the "Coordinator Dashboard."</w:t>
+      </w:r>
+    </w:p>
+    <w:p>
+      <w:pPr>
+        <w:numPr>
+          <w:ilvl w:val="0"/>
+          <w:numId w:val="10"/>
+        </w:numPr>
+      </w:pPr>
+      <w:r>
+        <w:rPr>
+          <w:b/>
+          <w:bCs/>
+        </w:rPr>
+        <w:t>Creative Design:</w:t>
+      </w:r>
+      <w:r>
+        <w:t xml:space="preserve"> The design principles from Part 1 were applied consistently. The dashboards and forms all maintain the same professional aesthetic, color scheme, and responsive layout that was praised in the initial feedback.</w:t>
+      </w:r>
+    </w:p>
+    <w:p>
+      <w:pPr>
+        <w:numPr>
+          <w:ilvl w:val="0"/>
+          <w:numId w:val="10"/>
+        </w:numPr>
+      </w:pPr>
+      <w:r>
+        <w:rPr>
+          <w:b/>
+          <w:bCs/>
+        </w:rPr>
+        <w:t>User Flow:</w:t>
+      </w:r>
+      <w:r>
+        <w:t xml:space="preserve"> The new features were designed to be intuitive. For example, the claim submission form is straightforward, and the 'Submit' button is prominently displayed, ensuring a simple user flow as requested.</w:t>
+      </w:r>
+    </w:p>
+    <w:p>
+      <w:pPr>
+        <w:rPr>
+          <w:b/>
+          <w:bCs/>
+        </w:rPr>
+      </w:pPr>
+      <w:r>
+        <w:rPr>
+          <w:b/>
+          <w:bCs/>
+        </w:rPr>
+        <w:br w:type="page"/>
+      </w:r>
+    </w:p>
+    <w:p>
+      <w:pPr>
+        <w:rPr>
+          <w:b/>
+          <w:bCs/>
+        </w:rPr>
+      </w:pPr>
+      <w:r>
+        <w:rPr>
+          <w:b/>
+          <w:bCs/>
+        </w:rPr>
+        <w:lastRenderedPageBreak/>
+        <w:t>3. Implementation of Core Functionalities (Part 2 Requirements)</w:t>
+      </w:r>
+    </w:p>
+    <w:p>
+      <w:r>
+        <w:t>The following features were added to the application as per the Part 2 instructions.</w:t>
+      </w:r>
+    </w:p>
+    <w:p>
+      <w:pPr>
+        <w:rPr>
+          <w:b/>
+          <w:bCs/>
+        </w:rPr>
+      </w:pPr>
+      <w:r>
+        <w:rPr>
+          <w:b/>
+          <w:bCs/>
+        </w:rPr>
+        <w:t>3.1. Claim Submission &amp; Document Uploads (Lecturer)</w:t>
+      </w:r>
+    </w:p>
+    <w:p>
+      <w:pPr>
+        <w:numPr>
+          <w:ilvl w:val="0"/>
+          <w:numId w:val="11"/>
+        </w:numPr>
+      </w:pPr>
+      <w:r>
+        <w:rPr>
+          <w:b/>
+          <w:bCs/>
+        </w:rPr>
+        <w:t>Feature:</w:t>
+      </w:r>
+      <w:r>
+        <w:t xml:space="preserve"> Lecturers can now submit claims and upload supporting documents.</w:t>
+      </w:r>
+    </w:p>
+    <w:p>
+      <w:pPr>
+        <w:numPr>
+          <w:ilvl w:val="0"/>
+          <w:numId w:val="11"/>
+        </w:numPr>
+      </w:pPr>
+      <w:r>
+        <w:rPr>
+          <w:b/>
+          <w:bCs/>
+        </w:rPr>
+        <w:t>Implementation:</w:t>
+      </w:r>
+    </w:p>
+    <w:p>
+      <w:pPr>
+        <w:numPr>
+          <w:ilvl w:val="1"/>
+          <w:numId w:val="11"/>
+        </w:numPr>
+      </w:pPr>
+      <w:r>
+        <w:t>A "Submit New Claim" button was added to the lecturer's dashboard and "My Claims" page, linking to a dedicated submission form (/LecturerApp/NewClaim).</w:t>
+      </w:r>
+    </w:p>
+    <w:p>
+      <w:pPr>
+        <w:numPr>
+          <w:ilvl w:val="1"/>
+          <w:numId w:val="11"/>
+        </w:numPr>
+      </w:pPr>
+      <w:r>
+        <w:t>The form includes intuitive fields for Hours Worked, Hourly Rate, a detailed Description, and optional Additional Notes.</w:t>
+      </w:r>
+    </w:p>
+    <w:p>
+      <w:pPr>
+        <w:numPr>
+          <w:ilvl w:val="1"/>
+          <w:numId w:val="11"/>
+        </w:numPr>
+      </w:pPr>
+      <w:r>
+        <w:t>An "Attach Supporting Document" feature was implemented, allowing users to upload files. This includes backend validation to restrict file types to .pdf, .docx, and .xlsx and to enforce a file size limit of 5MB.</w:t>
+      </w:r>
+    </w:p>
+    <w:p>
+      <w:pPr>
+        <w:numPr>
+          <w:ilvl w:val="1"/>
+          <w:numId w:val="11"/>
+        </w:numPr>
+      </w:pPr>
+      <w:r>
+        <w:t>Uploaded files are securely stored on the web server with a unique filename, and the path is linked to the corresponding claim in the database.</w:t>
+      </w:r>
+    </w:p>
+    <w:p>
+      <w:pPr>
+        <w:rPr>
+          <w:b/>
+          <w:bCs/>
+        </w:rPr>
+      </w:pPr>
+      <w:r>
+        <w:rPr>
+          <w:b/>
+          <w:bCs/>
+        </w:rPr>
+        <w:t>3.2. Claim Verification &amp; Approval (Coordinator)</w:t>
+      </w:r>
+    </w:p>
+    <w:p>
+      <w:pPr>
+        <w:numPr>
+          <w:ilvl w:val="0"/>
+          <w:numId w:val="12"/>
+        </w:numPr>
+      </w:pPr>
+      <w:r>
+        <w:rPr>
+          <w:b/>
+          <w:bCs/>
+        </w:rPr>
+        <w:t>Feature:</w:t>
+      </w:r>
+      <w:r>
+        <w:t xml:space="preserve"> Program Coordinators can view, verify, and approve or reject claims.</w:t>
+      </w:r>
+    </w:p>
+    <w:p>
+      <w:pPr>
+        <w:numPr>
+          <w:ilvl w:val="0"/>
+          <w:numId w:val="12"/>
+        </w:numPr>
+      </w:pPr>
+      <w:r>
+        <w:rPr>
+          <w:b/>
+          <w:bCs/>
+        </w:rPr>
+        <w:t>Implementation:</w:t>
+      </w:r>
+    </w:p>
+    <w:p>
+      <w:pPr>
+        <w:numPr>
+          <w:ilvl w:val="1"/>
+          <w:numId w:val="12"/>
+        </w:numPr>
+      </w:pPr>
+      <w:r>
+        <w:t>A dedicated view (/CoordinatorApp/Index) was created for coordinators, displaying all submitted claims in a clear, organized table.</w:t>
+      </w:r>
+    </w:p>
+    <w:p>
+      <w:pPr>
+        <w:numPr>
+          <w:ilvl w:val="1"/>
+          <w:numId w:val="12"/>
+        </w:numPr>
+      </w:pPr>
+      <w:r>
+        <w:t>Each row in the table shows key details for verification, such as the lecturer's name, submission date, and amount.</w:t>
+      </w:r>
+    </w:p>
+    <w:p>
+      <w:pPr>
+        <w:numPr>
+          <w:ilvl w:val="1"/>
+          <w:numId w:val="12"/>
+        </w:numPr>
+      </w:pPr>
+      <w:r>
+        <w:t>For each pending claim, "Approve" and "Decline" buttons are displayed. These buttons trigger a POST action (UpdateStatus) that updates the claim's status in the database.</w:t>
+      </w:r>
+    </w:p>
+    <w:p>
+      <w:pPr>
+        <w:rPr>
+          <w:b/>
+          <w:bCs/>
+        </w:rPr>
+      </w:pPr>
+      <w:r>
+        <w:rPr>
+          <w:b/>
+          <w:bCs/>
+        </w:rPr>
+        <w:br w:type="page"/>
+      </w:r>
+    </w:p>
+    <w:p>
+      <w:pPr>
+        <w:rPr>
+          <w:b/>
+          <w:bCs/>
+        </w:rPr>
+      </w:pPr>
+      <w:r>
+        <w:rPr>
+          <w:b/>
+          <w:bCs/>
+        </w:rPr>
+        <w:lastRenderedPageBreak/>
+        <w:t>3.3. Claim Status Tracking</w:t>
+      </w:r>
+    </w:p>
+    <w:p>
+      <w:pPr>
+        <w:numPr>
+          <w:ilvl w:val="0"/>
+          <w:numId w:val="13"/>
+        </w:numPr>
+      </w:pPr>
+      <w:r>
+        <w:rPr>
+          <w:b/>
+          <w:bCs/>
+        </w:rPr>
+        <w:t>Feature:</w:t>
+      </w:r>
+      <w:r>
+        <w:t xml:space="preserve"> The status of a claim is transparently tracked throughout the process.</w:t>
+      </w:r>
+    </w:p>
+    <w:p>
+      <w:pPr>
+        <w:numPr>
+          <w:ilvl w:val="0"/>
+          <w:numId w:val="13"/>
+        </w:numPr>
+      </w:pPr>
+      <w:r>
+        <w:rPr>
+          <w:b/>
+          <w:bCs/>
+        </w:rPr>
+        <w:t>Implementation:</w:t>
+      </w:r>
+    </w:p>
+    <w:p>
+      <w:pPr>
+        <w:numPr>
+          <w:ilvl w:val="1"/>
+          <w:numId w:val="13"/>
+        </w:numPr>
+      </w:pPr>
+      <w:r>
+        <w:t>The Claim model includes a ClaimStatus enum with states: Pending, Approved, and Rejected.</w:t>
+      </w:r>
+    </w:p>
+    <w:p>
+      <w:pPr>
+        <w:numPr>
+          <w:ilvl w:val="1"/>
+          <w:numId w:val="13"/>
+        </w:numPr>
+      </w:pPr>
+      <w:r>
+        <w:t>The status is displayed as a colored badge next to each claim in both the Lecturer and Coordinator views, providing clear, at-a-glance information.</w:t>
+      </w:r>
+    </w:p>
+    <w:p>
+      <w:pPr>
+        <w:numPr>
+          <w:ilvl w:val="1"/>
+          <w:numId w:val="13"/>
+        </w:numPr>
+      </w:pPr>
+      <w:r>
+        <w:t>When a Coordinator approves or rejects a claim, the page reloads to show the updated status, providing real-time feedback.</w:t>
+      </w:r>
+    </w:p>
+    <w:p>
+      <w:pPr>
+        <w:rPr>
+          <w:b/>
+          <w:bCs/>
+        </w:rPr>
+      </w:pPr>
+      <w:r>
+        <w:rPr>
+          <w:b/>
+          <w:bCs/>
+        </w:rPr>
+        <w:t>4. Ensuring Code Quality &amp; Reliability (Requirements 5 &amp; 6)</w:t>
+      </w:r>
+    </w:p>
+    <w:p>
+      <w:r>
+        <w:t>To ensure the new functionalities are consistent and reliable, a professional development workflow including unit testing and version control was implemented.</w:t>
+      </w:r>
+    </w:p>
+    <w:p>
+      <w:pPr>
+        <w:rPr>
+          <w:b/>
+          <w:bCs/>
+        </w:rPr>
+      </w:pPr>
+      <w:r>
+        <w:rPr>
+          <w:b/>
+          <w:bCs/>
+        </w:rPr>
+        <w:t>4.1. Architectural Refactoring for Testability</w:t>
+      </w:r>
+    </w:p>
+    <w:p>
+      <w:r>
+        <w:t>To enable effective unit testing, the direct dependency between the controllers and ApplicationDbContext was removed.</w:t>
+      </w:r>
+    </w:p>
+    <w:p>
+      <w:pPr>
+        <w:numPr>
+          <w:ilvl w:val="0"/>
+          <w:numId w:val="14"/>
+        </w:numPr>
+      </w:pPr>
+      <w:r>
+        <w:rPr>
+          <w:b/>
+          <w:bCs/>
+        </w:rPr>
+        <w:t>IDataContext Interface:</w:t>
+      </w:r>
+      <w:r>
+        <w:t xml:space="preserve"> An interface was introduced to define the required database operations.</w:t>
+      </w:r>
+    </w:p>
+    <w:p>
+      <w:pPr>
+        <w:numPr>
+          <w:ilvl w:val="0"/>
+          <w:numId w:val="14"/>
+        </w:numPr>
+      </w:pPr>
+      <w:r>
+        <w:rPr>
+          <w:b/>
+          <w:bCs/>
+        </w:rPr>
+        <w:t>Decoupled Controllers:</w:t>
+      </w:r>
+      <w:r>
+        <w:t xml:space="preserve"> The constructors for all relevant controllers (AdminDashboardController, CoordinatorAppController, LecturerAppController) were updated to depend on the IDataContext interface.</w:t>
+      </w:r>
+    </w:p>
+    <w:p>
+      <w:pPr>
+        <w:numPr>
+          <w:ilvl w:val="0"/>
+          <w:numId w:val="14"/>
+        </w:numPr>
+      </w:pPr>
+      <w:r>
+        <w:rPr>
+          <w:b/>
+          <w:bCs/>
+        </w:rPr>
+        <w:t>Configured Dependency Injection:</w:t>
+      </w:r>
+      <w:r>
+        <w:t xml:space="preserve"> The application was configured in Program.cs to use this interface, allowing a "mock" database to be substituted during testing.</w:t>
+      </w:r>
+    </w:p>
+    <w:p>
+      <w:pPr>
+        <w:rPr>
+          <w:b/>
+          <w:bCs/>
+        </w:rPr>
+      </w:pPr>
+      <w:r>
+        <w:rPr>
+          <w:b/>
+          <w:bCs/>
+        </w:rPr>
+        <w:br w:type="page"/>
+      </w:r>
+    </w:p>
+    <w:p>
+      <w:pPr>
+        <w:rPr>
+          <w:b/>
+          <w:bCs/>
+        </w:rPr>
+      </w:pPr>
+      <w:r>
+        <w:rPr>
+          <w:b/>
+          <w:bCs/>
+        </w:rPr>
+        <w:lastRenderedPageBreak/>
+        <w:t>4.2. Unit Test Implementation</w:t>
+      </w:r>
+    </w:p>
+    <w:p>
+      <w:r>
+        <w:t>An xUnit test project (CMCS.Tests) was created to house the unit tests.</w:t>
+      </w:r>
+    </w:p>
+    <w:p>
+      <w:pPr>
+        <w:numPr>
+          <w:ilvl w:val="0"/>
+          <w:numId w:val="15"/>
+        </w:numPr>
+      </w:pPr>
+      <w:r>
+        <w:rPr>
+          <w:b/>
+          <w:bCs/>
+        </w:rPr>
+        <w:t>HomeControllerTests:</w:t>
+      </w:r>
+      <w:r>
+        <w:t xml:space="preserve"> Verifies the critical role-based redirection logic in the HomeController.</w:t>
+      </w:r>
+    </w:p>
+    <w:p>
+      <w:pPr>
+        <w:numPr>
+          <w:ilvl w:val="0"/>
+          <w:numId w:val="15"/>
+        </w:numPr>
+      </w:pPr>
+      <w:r>
+        <w:rPr>
+          <w:b/>
+          <w:bCs/>
+        </w:rPr>
+        <w:t>LecturerAppControllerTests:</w:t>
+      </w:r>
+      <w:r>
+        <w:t xml:space="preserve"> Verifies the NewClaim POST action, ensuring that valid claim data is correctly processed without needing a live database.</w:t>
+      </w:r>
+    </w:p>
+    <w:p>
+      <w:pPr>
+        <w:rPr>
+          <w:b/>
+          <w:bCs/>
+        </w:rPr>
+      </w:pPr>
+      <w:r>
+        <w:rPr>
+          <w:b/>
+          <w:bCs/>
+        </w:rPr>
+        <w:t>4.3. Continuous Integration with GitHub Actions</w:t>
+      </w:r>
+    </w:p>
+    <w:p>
+      <w:r>
+        <w:t>A Continuous Integration (CI) workflow was established using GitHub Actions to automate the testing process.</w:t>
+      </w:r>
+    </w:p>
+    <w:p>
+      <w:pPr>
+        <w:numPr>
+          <w:ilvl w:val="0"/>
+          <w:numId w:val="16"/>
+        </w:numPr>
+      </w:pPr>
+      <w:r>
+        <w:t xml:space="preserve">A workflow file (.github/workflows/dotnet.yml) was configured to automatically build the solution and </w:t>
+      </w:r>
+      <w:r>
+        <w:rPr>
+          <w:b/>
+          <w:bCs/>
+        </w:rPr>
+        <w:t>execute the full suite of unit tests</w:t>
+      </w:r>
+      <w:r>
+        <w:t xml:space="preserve"> on every push to the main branch. This ensures that code quality remains high and that regressions are caught early.</w:t>
+      </w:r>
+    </w:p>
+    <w:p>
+      <w:pPr>
+        <w:rPr>
+          <w:b/>
+          <w:bCs/>
+        </w:rPr>
+      </w:pPr>
+      <w:r>
+        <w:rPr>
+          <w:b/>
+          <w:bCs/>
+        </w:rPr>
+        <w:t>5. Screenshots</w:t>
+      </w:r>
+    </w:p>
+    <w:p>
+      <w:pPr>
+        <w:rPr>
+          <w:b/>
+          <w:bCs/>
+        </w:rPr>
+      </w:pPr>
+      <w:r>
+        <w:rPr>
+          <w:b/>
+          <w:bCs/>
+        </w:rPr>
+        <w:t>Unit Tests Passing</w:t>
+      </w:r>
+    </w:p>
+    <w:p>
+      <w:r>
+        <w:t>The successful execution of the implemented unit tests in Visual Studio's Test Explorer, confirming the logic is correct.</w:t>
+      </w:r>
+    </w:p>
+    <w:p>
+      <w:pPr>
+        <w:rPr>
+          <w:i/>
+          <w:iCs/>
+        </w:rPr>
+      </w:pPr>
+      <w:r>
+        <w:rPr>
+          <w:i/>
+          <w:iCs/>
+        </w:rPr>
+        <w:t>Figure 1: HomeControllerTests and LecturerAppControllerTests passing successfully.</w:t>
+      </w:r>
+    </w:p>
+    <w:p>
+      <w:r>
         <w:drawing>
-          <wp:inline distT="0" distB="0" distL="0" distR="0" wp14:anchorId="28BB932C" wp14:editId="4580C8F2">
-            <wp:extent cx="5731510" cy="2425700"/>
-            <wp:effectExtent l="0" t="0" r="2540" b="0"/>
-            <wp:docPr id="476212084" name="Picture 1" descr="A screenshot of a computer&#10;&#10;AI-generated content may be incorrect."/>
+          <wp:inline distT="0" distB="0" distL="0" distR="0" wp14:anchorId="4C368E10" wp14:editId="2138D606">
+            <wp:extent cx="5731510" cy="2456815"/>
+            <wp:effectExtent l="0" t="0" r="2540" b="635"/>
+            <wp:docPr id="1699545608" name="Picture 1" descr="A screenshot of a computer&#10;&#10;AI-generated content may be incorrect."/>
             <wp:cNvGraphicFramePr>
               <a:graphicFrameLocks xmlns:a="http://schemas.openxmlformats.org/drawingml/2006/main" noChangeAspect="1"/>
             </wp:cNvGraphicFramePr>
@@ -73,11 +723,11 @@
               <a:graphicData uri="http://schemas.openxmlformats.org/drawingml/2006/picture">
                 <pic:pic xmlns:pic="http://schemas.openxmlformats.org/drawingml/2006/picture">
                   <pic:nvPicPr>
-                    <pic:cNvPr id="476212084" name="Picture 1" descr="A screenshot of a computer&#10;&#10;AI-generated content may be incorrect."/>
+                    <pic:cNvPr id="1699545608" name="Picture 1" descr="A screenshot of a computer&#10;&#10;AI-generated content may be incorrect."/>
                     <pic:cNvPicPr/>
                   </pic:nvPicPr>
                   <pic:blipFill>
-                    <a:blip r:embed="rId4"/>
+                    <a:blip r:embed="rId5"/>
                     <a:stretch>
                       <a:fillRect/>
                     </a:stretch>
@@ -85,7 +735,7 @@
                   <pic:spPr>
                     <a:xfrm>
                       <a:off x="0" y="0"/>
-                      <a:ext cx="5731510" cy="2425700"/>
+                      <a:ext cx="5731510" cy="2456815"/>
                     </a:xfrm>
                     <a:prstGeom prst="rect">
                       <a:avLst/>
@@ -101,9 +751,94 @@
     <w:p>
       <w:pPr>
         <w:rPr>
+          <w:b/>
+          <w:bCs/>
+        </w:rPr>
+      </w:pPr>
+      <w:r>
+        <w:rPr>
+          <w:b/>
+          <w:bCs/>
+        </w:rPr>
+        <w:br w:type="page"/>
+      </w:r>
+    </w:p>
+    <w:p>
+      <w:pPr>
+        <w:rPr>
+          <w:b/>
+          <w:bCs/>
+        </w:rPr>
+      </w:pPr>
+      <w:r>
+        <w:rPr>
+          <w:b/>
+          <w:bCs/>
+        </w:rPr>
+        <w:lastRenderedPageBreak/>
+        <w:t>GitHub Actions Workflow</w:t>
+      </w:r>
+    </w:p>
+    <w:p>
+      <w:r>
+        <w:t>The "Build and Test" workflow successfully completing on GitHub, demonstrating a successful CI pipeline.</w:t>
+      </w:r>
+    </w:p>
+    <w:p>
+      <w:r>
+        <w:rPr>
+          <w:i/>
+          <w:iCs/>
+        </w:rPr>
+        <w:t>Figure 2: The automated CI workflow passing all build and test steps on GitHub.</w:t>
+      </w:r>
+    </w:p>
+    <w:p>
+      <w:pPr>
+        <w:rPr>
           <w:lang w:val="en-GB"/>
         </w:rPr>
       </w:pPr>
+      <w:r>
+        <w:rPr>
+          <w:lang w:val="en-GB"/>
+        </w:rPr>
+        <w:drawing>
+          <wp:inline distT="0" distB="0" distL="0" distR="0" wp14:anchorId="0139F844" wp14:editId="0C20B23C">
+            <wp:extent cx="6133572" cy="5391509"/>
+            <wp:effectExtent l="0" t="0" r="635" b="0"/>
+            <wp:docPr id="1911618023" name="Picture 1"/>
+            <wp:cNvGraphicFramePr>
+              <a:graphicFrameLocks xmlns:a="http://schemas.openxmlformats.org/drawingml/2006/main" noChangeAspect="1"/>
+            </wp:cNvGraphicFramePr>
+            <a:graphic xmlns:a="http://schemas.openxmlformats.org/drawingml/2006/main">
+              <a:graphicData uri="http://schemas.openxmlformats.org/drawingml/2006/picture">
+                <pic:pic xmlns:pic="http://schemas.openxmlformats.org/drawingml/2006/picture">
+                  <pic:nvPicPr>
+                    <pic:cNvPr id="1911618023" name=""/>
+                    <pic:cNvPicPr/>
+                  </pic:nvPicPr>
+                  <pic:blipFill>
+                    <a:blip r:embed="rId6"/>
+                    <a:stretch>
+                      <a:fillRect/>
+                    </a:stretch>
+                  </pic:blipFill>
+                  <pic:spPr>
+                    <a:xfrm>
+                      <a:off x="0" y="0"/>
+                      <a:ext cx="6142265" cy="5399151"/>
+                    </a:xfrm>
+                    <a:prstGeom prst="rect">
+                      <a:avLst/>
+                    </a:prstGeom>
+                  </pic:spPr>
+                </pic:pic>
+              </a:graphicData>
+            </a:graphic>
+          </wp:inline>
+        </w:drawing>
+      </w:r>
     </w:p>
     <w:sectPr>
       <w:pgSz w:w="11906" w:h="16838"/>
@@ -113,6 +848,2327 @@
     </w:sectPr>
   </w:body>
 </w:document>
+</file>
+
+<file path=word/numbering.xml><?xml version="1.0" encoding="utf-8"?>
+<w:numbering xmlns:wpc="http://schemas.microsoft.com/office/word/2010/wordprocessingCanvas" xmlns:cx="http://schemas.microsoft.com/office/drawing/2014/chartex" xmlns:cx1="http://schemas.microsoft.com/office/drawing/2015/9/8/chartex" xmlns:cx2="http://schemas.microsoft.com/office/drawing/2015/10/21/chartex" xmlns:cx3="http://schemas.microsoft.com/office/drawing/2016/5/9/chartex" xmlns:cx4="http://schemas.microsoft.com/office/drawing/2016/5/10/chartex" xmlns:cx5="http://schemas.microsoft.com/office/drawing/2016/5/11/chartex" xmlns:cx6="http://schemas.microsoft.com/office/drawing/2016/5/12/chartex" xmlns:cx7="http://schemas.microsoft.com/office/drawing/2016/5/13/chartex" xmlns:cx8="http://schemas.microsoft.com/office/drawing/2016/5/14/chartex" xmlns:mc="http://schemas.openxmlformats.org/markup-compatibility/2006" xmlns:aink="http://schemas.microsoft.com/office/drawing/2016/ink" xmlns:am3d="http://schemas.microsoft.com/office/drawing/2017/model3d" xmlns:o="urn:schemas-microsoft-com:office:office" xmlns:oel="http://schemas.microsoft.com/office/2019/extlst" xmlns:r="http://schemas.openxmlformats.org/officeDocument/2006/relationships" xmlns:m="http://schemas.openxmlformats.org/officeDocument/2006/math" xmlns:v="urn:schemas-microsoft-com:vml" xmlns:wp14="http://schemas.microsoft.com/office/word/2010/wordprocessingDrawing" xmlns:wp="http://schemas.openxmlformats.org/drawingml/2006/wordprocessingDrawing" xmlns:w10="urn:schemas-microsoft-com:office:word" xmlns:w="http://schemas.openxmlformats.org/wordprocessingml/2006/main" xmlns:w14="http://schemas.microsoft.com/office/word/2010/wordml" xmlns:w15="http://schemas.microsoft.com/office/word/2012/wordml" xmlns:w16cex="http://schemas.microsoft.com/office/word/2018/wordml/cex" xmlns:w16cid="http://schemas.microsoft.com/office/word/2016/wordml/cid" xmlns:w16="http://schemas.microsoft.com/office/word/2018/wordml" xmlns:w16du="http://schemas.microsoft.com/office/word/2023/wordml/word16du" xmlns:w16sdtdh="http://schemas.microsoft.com/office/word/2020/wordml/sdtdatahash" xmlns:w16sdtfl="http://schemas.microsoft.com/office/word/2024/wordml/sdtformatlock" xmlns:w16se="http://schemas.microsoft.com/office/word/2015/wordml/symex" xmlns:wpg="http://schemas.microsoft.com/office/word/2010/wordprocessingGroup" xmlns:wpi="http://schemas.microsoft.com/office/word/2010/wordprocessingInk" xmlns:wne="http://schemas.microsoft.com/office/word/2006/wordml" xmlns:wps="http://schemas.microsoft.com/office/word/2010/wordprocessingShape" mc:Ignorable="w14 w15 w16se w16cid w16 w16cex w16sdtdh w16sdtfl w16du wp14">
+  <w:abstractNum w:abstractNumId="0" w15:restartNumberingAfterBreak="0">
+    <w:nsid w:val="034637DF"/>
+    <w:multiLevelType w:val="multilevel"/>
+    <w:tmpl w:val="5DBED72A"/>
+    <w:lvl w:ilvl="0">
+      <w:start w:val="1"/>
+      <w:numFmt w:val="bullet"/>
+      <w:lvlText w:val=""/>
+      <w:lvlJc w:val="left"/>
+      <w:pPr>
+        <w:tabs>
+          <w:tab w:val="num" w:pos="720"/>
+        </w:tabs>
+        <w:ind w:left="720" w:hanging="360"/>
+      </w:pPr>
+      <w:rPr>
+        <w:rFonts w:ascii="Symbol" w:hAnsi="Symbol" w:hint="default"/>
+        <w:sz w:val="20"/>
+      </w:rPr>
+    </w:lvl>
+    <w:lvl w:ilvl="1">
+      <w:start w:val="1"/>
+      <w:numFmt w:val="decimal"/>
+      <w:lvlText w:val="%2."/>
+      <w:lvlJc w:val="left"/>
+      <w:pPr>
+        <w:tabs>
+          <w:tab w:val="num" w:pos="1440"/>
+        </w:tabs>
+        <w:ind w:left="1440" w:hanging="360"/>
+      </w:pPr>
+    </w:lvl>
+    <w:lvl w:ilvl="2" w:tentative="1">
+      <w:start w:val="1"/>
+      <w:numFmt w:val="bullet"/>
+      <w:lvlText w:val=""/>
+      <w:lvlJc w:val="left"/>
+      <w:pPr>
+        <w:tabs>
+          <w:tab w:val="num" w:pos="2160"/>
+        </w:tabs>
+        <w:ind w:left="2160" w:hanging="360"/>
+      </w:pPr>
+      <w:rPr>
+        <w:rFonts w:ascii="Wingdings" w:hAnsi="Wingdings" w:hint="default"/>
+        <w:sz w:val="20"/>
+      </w:rPr>
+    </w:lvl>
+    <w:lvl w:ilvl="3" w:tentative="1">
+      <w:start w:val="1"/>
+      <w:numFmt w:val="bullet"/>
+      <w:lvlText w:val=""/>
+      <w:lvlJc w:val="left"/>
+      <w:pPr>
+        <w:tabs>
+          <w:tab w:val="num" w:pos="2880"/>
+        </w:tabs>
+        <w:ind w:left="2880" w:hanging="360"/>
+      </w:pPr>
+      <w:rPr>
+        <w:rFonts w:ascii="Wingdings" w:hAnsi="Wingdings" w:hint="default"/>
+        <w:sz w:val="20"/>
+      </w:rPr>
+    </w:lvl>
+    <w:lvl w:ilvl="4" w:tentative="1">
+      <w:start w:val="1"/>
+      <w:numFmt w:val="bullet"/>
+      <w:lvlText w:val=""/>
+      <w:lvlJc w:val="left"/>
+      <w:pPr>
+        <w:tabs>
+          <w:tab w:val="num" w:pos="3600"/>
+        </w:tabs>
+        <w:ind w:left="3600" w:hanging="360"/>
+      </w:pPr>
+      <w:rPr>
+        <w:rFonts w:ascii="Wingdings" w:hAnsi="Wingdings" w:hint="default"/>
+        <w:sz w:val="20"/>
+      </w:rPr>
+    </w:lvl>
+    <w:lvl w:ilvl="5" w:tentative="1">
+      <w:start w:val="1"/>
+      <w:numFmt w:val="bullet"/>
+      <w:lvlText w:val=""/>
+      <w:lvlJc w:val="left"/>
+      <w:pPr>
+        <w:tabs>
+          <w:tab w:val="num" w:pos="4320"/>
+        </w:tabs>
+        <w:ind w:left="4320" w:hanging="360"/>
+      </w:pPr>
+      <w:rPr>
+        <w:rFonts w:ascii="Wingdings" w:hAnsi="Wingdings" w:hint="default"/>
+        <w:sz w:val="20"/>
+      </w:rPr>
+    </w:lvl>
+    <w:lvl w:ilvl="6" w:tentative="1">
+      <w:start w:val="1"/>
+      <w:numFmt w:val="bullet"/>
+      <w:lvlText w:val=""/>
+      <w:lvlJc w:val="left"/>
+      <w:pPr>
+        <w:tabs>
+          <w:tab w:val="num" w:pos="5040"/>
+        </w:tabs>
+        <w:ind w:left="5040" w:hanging="360"/>
+      </w:pPr>
+      <w:rPr>
+        <w:rFonts w:ascii="Wingdings" w:hAnsi="Wingdings" w:hint="default"/>
+        <w:sz w:val="20"/>
+      </w:rPr>
+    </w:lvl>
+    <w:lvl w:ilvl="7" w:tentative="1">
+      <w:start w:val="1"/>
+      <w:numFmt w:val="bullet"/>
+      <w:lvlText w:val=""/>
+      <w:lvlJc w:val="left"/>
+      <w:pPr>
+        <w:tabs>
+          <w:tab w:val="num" w:pos="5760"/>
+        </w:tabs>
+        <w:ind w:left="5760" w:hanging="360"/>
+      </w:pPr>
+      <w:rPr>
+        <w:rFonts w:ascii="Wingdings" w:hAnsi="Wingdings" w:hint="default"/>
+        <w:sz w:val="20"/>
+      </w:rPr>
+    </w:lvl>
+    <w:lvl w:ilvl="8" w:tentative="1">
+      <w:start w:val="1"/>
+      <w:numFmt w:val="bullet"/>
+      <w:lvlText w:val=""/>
+      <w:lvlJc w:val="left"/>
+      <w:pPr>
+        <w:tabs>
+          <w:tab w:val="num" w:pos="6480"/>
+        </w:tabs>
+        <w:ind w:left="6480" w:hanging="360"/>
+      </w:pPr>
+      <w:rPr>
+        <w:rFonts w:ascii="Wingdings" w:hAnsi="Wingdings" w:hint="default"/>
+        <w:sz w:val="20"/>
+      </w:rPr>
+    </w:lvl>
+  </w:abstractNum>
+  <w:abstractNum w:abstractNumId="1" w15:restartNumberingAfterBreak="0">
+    <w:nsid w:val="073D53DD"/>
+    <w:multiLevelType w:val="multilevel"/>
+    <w:tmpl w:val="231AF626"/>
+    <w:lvl w:ilvl="0">
+      <w:start w:val="1"/>
+      <w:numFmt w:val="decimal"/>
+      <w:lvlText w:val="%1."/>
+      <w:lvlJc w:val="left"/>
+      <w:pPr>
+        <w:tabs>
+          <w:tab w:val="num" w:pos="720"/>
+        </w:tabs>
+        <w:ind w:left="720" w:hanging="360"/>
+      </w:pPr>
+    </w:lvl>
+    <w:lvl w:ilvl="1" w:tentative="1">
+      <w:start w:val="1"/>
+      <w:numFmt w:val="decimal"/>
+      <w:lvlText w:val="%2."/>
+      <w:lvlJc w:val="left"/>
+      <w:pPr>
+        <w:tabs>
+          <w:tab w:val="num" w:pos="1440"/>
+        </w:tabs>
+        <w:ind w:left="1440" w:hanging="360"/>
+      </w:pPr>
+    </w:lvl>
+    <w:lvl w:ilvl="2" w:tentative="1">
+      <w:start w:val="1"/>
+      <w:numFmt w:val="decimal"/>
+      <w:lvlText w:val="%3."/>
+      <w:lvlJc w:val="left"/>
+      <w:pPr>
+        <w:tabs>
+          <w:tab w:val="num" w:pos="2160"/>
+        </w:tabs>
+        <w:ind w:left="2160" w:hanging="360"/>
+      </w:pPr>
+    </w:lvl>
+    <w:lvl w:ilvl="3" w:tentative="1">
+      <w:start w:val="1"/>
+      <w:numFmt w:val="decimal"/>
+      <w:lvlText w:val="%4."/>
+      <w:lvlJc w:val="left"/>
+      <w:pPr>
+        <w:tabs>
+          <w:tab w:val="num" w:pos="2880"/>
+        </w:tabs>
+        <w:ind w:left="2880" w:hanging="360"/>
+      </w:pPr>
+    </w:lvl>
+    <w:lvl w:ilvl="4" w:tentative="1">
+      <w:start w:val="1"/>
+      <w:numFmt w:val="decimal"/>
+      <w:lvlText w:val="%5."/>
+      <w:lvlJc w:val="left"/>
+      <w:pPr>
+        <w:tabs>
+          <w:tab w:val="num" w:pos="3600"/>
+        </w:tabs>
+        <w:ind w:left="3600" w:hanging="360"/>
+      </w:pPr>
+    </w:lvl>
+    <w:lvl w:ilvl="5" w:tentative="1">
+      <w:start w:val="1"/>
+      <w:numFmt w:val="decimal"/>
+      <w:lvlText w:val="%6."/>
+      <w:lvlJc w:val="left"/>
+      <w:pPr>
+        <w:tabs>
+          <w:tab w:val="num" w:pos="4320"/>
+        </w:tabs>
+        <w:ind w:left="4320" w:hanging="360"/>
+      </w:pPr>
+    </w:lvl>
+    <w:lvl w:ilvl="6" w:tentative="1">
+      <w:start w:val="1"/>
+      <w:numFmt w:val="decimal"/>
+      <w:lvlText w:val="%7."/>
+      <w:lvlJc w:val="left"/>
+      <w:pPr>
+        <w:tabs>
+          <w:tab w:val="num" w:pos="5040"/>
+        </w:tabs>
+        <w:ind w:left="5040" w:hanging="360"/>
+      </w:pPr>
+    </w:lvl>
+    <w:lvl w:ilvl="7" w:tentative="1">
+      <w:start w:val="1"/>
+      <w:numFmt w:val="decimal"/>
+      <w:lvlText w:val="%8."/>
+      <w:lvlJc w:val="left"/>
+      <w:pPr>
+        <w:tabs>
+          <w:tab w:val="num" w:pos="5760"/>
+        </w:tabs>
+        <w:ind w:left="5760" w:hanging="360"/>
+      </w:pPr>
+    </w:lvl>
+    <w:lvl w:ilvl="8" w:tentative="1">
+      <w:start w:val="1"/>
+      <w:numFmt w:val="decimal"/>
+      <w:lvlText w:val="%9."/>
+      <w:lvlJc w:val="left"/>
+      <w:pPr>
+        <w:tabs>
+          <w:tab w:val="num" w:pos="6480"/>
+        </w:tabs>
+        <w:ind w:left="6480" w:hanging="360"/>
+      </w:pPr>
+    </w:lvl>
+  </w:abstractNum>
+  <w:abstractNum w:abstractNumId="2" w15:restartNumberingAfterBreak="0">
+    <w:nsid w:val="10D15824"/>
+    <w:multiLevelType w:val="multilevel"/>
+    <w:tmpl w:val="59801D40"/>
+    <w:lvl w:ilvl="0">
+      <w:start w:val="1"/>
+      <w:numFmt w:val="bullet"/>
+      <w:lvlText w:val=""/>
+      <w:lvlJc w:val="left"/>
+      <w:pPr>
+        <w:tabs>
+          <w:tab w:val="num" w:pos="720"/>
+        </w:tabs>
+        <w:ind w:left="720" w:hanging="360"/>
+      </w:pPr>
+      <w:rPr>
+        <w:rFonts w:ascii="Symbol" w:hAnsi="Symbol" w:hint="default"/>
+        <w:sz w:val="20"/>
+      </w:rPr>
+    </w:lvl>
+    <w:lvl w:ilvl="1">
+      <w:start w:val="1"/>
+      <w:numFmt w:val="bullet"/>
+      <w:lvlText w:val="o"/>
+      <w:lvlJc w:val="left"/>
+      <w:pPr>
+        <w:tabs>
+          <w:tab w:val="num" w:pos="1440"/>
+        </w:tabs>
+        <w:ind w:left="1440" w:hanging="360"/>
+      </w:pPr>
+      <w:rPr>
+        <w:rFonts w:ascii="Courier New" w:hAnsi="Courier New" w:hint="default"/>
+        <w:sz w:val="20"/>
+      </w:rPr>
+    </w:lvl>
+    <w:lvl w:ilvl="2" w:tentative="1">
+      <w:start w:val="1"/>
+      <w:numFmt w:val="bullet"/>
+      <w:lvlText w:val=""/>
+      <w:lvlJc w:val="left"/>
+      <w:pPr>
+        <w:tabs>
+          <w:tab w:val="num" w:pos="2160"/>
+        </w:tabs>
+        <w:ind w:left="2160" w:hanging="360"/>
+      </w:pPr>
+      <w:rPr>
+        <w:rFonts w:ascii="Wingdings" w:hAnsi="Wingdings" w:hint="default"/>
+        <w:sz w:val="20"/>
+      </w:rPr>
+    </w:lvl>
+    <w:lvl w:ilvl="3" w:tentative="1">
+      <w:start w:val="1"/>
+      <w:numFmt w:val="bullet"/>
+      <w:lvlText w:val=""/>
+      <w:lvlJc w:val="left"/>
+      <w:pPr>
+        <w:tabs>
+          <w:tab w:val="num" w:pos="2880"/>
+        </w:tabs>
+        <w:ind w:left="2880" w:hanging="360"/>
+      </w:pPr>
+      <w:rPr>
+        <w:rFonts w:ascii="Wingdings" w:hAnsi="Wingdings" w:hint="default"/>
+        <w:sz w:val="20"/>
+      </w:rPr>
+    </w:lvl>
+    <w:lvl w:ilvl="4" w:tentative="1">
+      <w:start w:val="1"/>
+      <w:numFmt w:val="bullet"/>
+      <w:lvlText w:val=""/>
+      <w:lvlJc w:val="left"/>
+      <w:pPr>
+        <w:tabs>
+          <w:tab w:val="num" w:pos="3600"/>
+        </w:tabs>
+        <w:ind w:left="3600" w:hanging="360"/>
+      </w:pPr>
+      <w:rPr>
+        <w:rFonts w:ascii="Wingdings" w:hAnsi="Wingdings" w:hint="default"/>
+        <w:sz w:val="20"/>
+      </w:rPr>
+    </w:lvl>
+    <w:lvl w:ilvl="5" w:tentative="1">
+      <w:start w:val="1"/>
+      <w:numFmt w:val="bullet"/>
+      <w:lvlText w:val=""/>
+      <w:lvlJc w:val="left"/>
+      <w:pPr>
+        <w:tabs>
+          <w:tab w:val="num" w:pos="4320"/>
+        </w:tabs>
+        <w:ind w:left="4320" w:hanging="360"/>
+      </w:pPr>
+      <w:rPr>
+        <w:rFonts w:ascii="Wingdings" w:hAnsi="Wingdings" w:hint="default"/>
+        <w:sz w:val="20"/>
+      </w:rPr>
+    </w:lvl>
+    <w:lvl w:ilvl="6" w:tentative="1">
+      <w:start w:val="1"/>
+      <w:numFmt w:val="bullet"/>
+      <w:lvlText w:val=""/>
+      <w:lvlJc w:val="left"/>
+      <w:pPr>
+        <w:tabs>
+          <w:tab w:val="num" w:pos="5040"/>
+        </w:tabs>
+        <w:ind w:left="5040" w:hanging="360"/>
+      </w:pPr>
+      <w:rPr>
+        <w:rFonts w:ascii="Wingdings" w:hAnsi="Wingdings" w:hint="default"/>
+        <w:sz w:val="20"/>
+      </w:rPr>
+    </w:lvl>
+    <w:lvl w:ilvl="7" w:tentative="1">
+      <w:start w:val="1"/>
+      <w:numFmt w:val="bullet"/>
+      <w:lvlText w:val=""/>
+      <w:lvlJc w:val="left"/>
+      <w:pPr>
+        <w:tabs>
+          <w:tab w:val="num" w:pos="5760"/>
+        </w:tabs>
+        <w:ind w:left="5760" w:hanging="360"/>
+      </w:pPr>
+      <w:rPr>
+        <w:rFonts w:ascii="Wingdings" w:hAnsi="Wingdings" w:hint="default"/>
+        <w:sz w:val="20"/>
+      </w:rPr>
+    </w:lvl>
+    <w:lvl w:ilvl="8" w:tentative="1">
+      <w:start w:val="1"/>
+      <w:numFmt w:val="bullet"/>
+      <w:lvlText w:val=""/>
+      <w:lvlJc w:val="left"/>
+      <w:pPr>
+        <w:tabs>
+          <w:tab w:val="num" w:pos="6480"/>
+        </w:tabs>
+        <w:ind w:left="6480" w:hanging="360"/>
+      </w:pPr>
+      <w:rPr>
+        <w:rFonts w:ascii="Wingdings" w:hAnsi="Wingdings" w:hint="default"/>
+        <w:sz w:val="20"/>
+      </w:rPr>
+    </w:lvl>
+  </w:abstractNum>
+  <w:abstractNum w:abstractNumId="3" w15:restartNumberingAfterBreak="0">
+    <w:nsid w:val="1266053D"/>
+    <w:multiLevelType w:val="multilevel"/>
+    <w:tmpl w:val="48DEF7CC"/>
+    <w:lvl w:ilvl="0">
+      <w:start w:val="1"/>
+      <w:numFmt w:val="bullet"/>
+      <w:lvlText w:val=""/>
+      <w:lvlJc w:val="left"/>
+      <w:pPr>
+        <w:tabs>
+          <w:tab w:val="num" w:pos="720"/>
+        </w:tabs>
+        <w:ind w:left="720" w:hanging="360"/>
+      </w:pPr>
+      <w:rPr>
+        <w:rFonts w:ascii="Symbol" w:hAnsi="Symbol" w:hint="default"/>
+        <w:sz w:val="20"/>
+      </w:rPr>
+    </w:lvl>
+    <w:lvl w:ilvl="1" w:tentative="1">
+      <w:start w:val="1"/>
+      <w:numFmt w:val="bullet"/>
+      <w:lvlText w:val="o"/>
+      <w:lvlJc w:val="left"/>
+      <w:pPr>
+        <w:tabs>
+          <w:tab w:val="num" w:pos="1440"/>
+        </w:tabs>
+        <w:ind w:left="1440" w:hanging="360"/>
+      </w:pPr>
+      <w:rPr>
+        <w:rFonts w:ascii="Courier New" w:hAnsi="Courier New" w:hint="default"/>
+        <w:sz w:val="20"/>
+      </w:rPr>
+    </w:lvl>
+    <w:lvl w:ilvl="2" w:tentative="1">
+      <w:start w:val="1"/>
+      <w:numFmt w:val="bullet"/>
+      <w:lvlText w:val=""/>
+      <w:lvlJc w:val="left"/>
+      <w:pPr>
+        <w:tabs>
+          <w:tab w:val="num" w:pos="2160"/>
+        </w:tabs>
+        <w:ind w:left="2160" w:hanging="360"/>
+      </w:pPr>
+      <w:rPr>
+        <w:rFonts w:ascii="Wingdings" w:hAnsi="Wingdings" w:hint="default"/>
+        <w:sz w:val="20"/>
+      </w:rPr>
+    </w:lvl>
+    <w:lvl w:ilvl="3" w:tentative="1">
+      <w:start w:val="1"/>
+      <w:numFmt w:val="bullet"/>
+      <w:lvlText w:val=""/>
+      <w:lvlJc w:val="left"/>
+      <w:pPr>
+        <w:tabs>
+          <w:tab w:val="num" w:pos="2880"/>
+        </w:tabs>
+        <w:ind w:left="2880" w:hanging="360"/>
+      </w:pPr>
+      <w:rPr>
+        <w:rFonts w:ascii="Wingdings" w:hAnsi="Wingdings" w:hint="default"/>
+        <w:sz w:val="20"/>
+      </w:rPr>
+    </w:lvl>
+    <w:lvl w:ilvl="4" w:tentative="1">
+      <w:start w:val="1"/>
+      <w:numFmt w:val="bullet"/>
+      <w:lvlText w:val=""/>
+      <w:lvlJc w:val="left"/>
+      <w:pPr>
+        <w:tabs>
+          <w:tab w:val="num" w:pos="3600"/>
+        </w:tabs>
+        <w:ind w:left="3600" w:hanging="360"/>
+      </w:pPr>
+      <w:rPr>
+        <w:rFonts w:ascii="Wingdings" w:hAnsi="Wingdings" w:hint="default"/>
+        <w:sz w:val="20"/>
+      </w:rPr>
+    </w:lvl>
+    <w:lvl w:ilvl="5" w:tentative="1">
+      <w:start w:val="1"/>
+      <w:numFmt w:val="bullet"/>
+      <w:lvlText w:val=""/>
+      <w:lvlJc w:val="left"/>
+      <w:pPr>
+        <w:tabs>
+          <w:tab w:val="num" w:pos="4320"/>
+        </w:tabs>
+        <w:ind w:left="4320" w:hanging="360"/>
+      </w:pPr>
+      <w:rPr>
+        <w:rFonts w:ascii="Wingdings" w:hAnsi="Wingdings" w:hint="default"/>
+        <w:sz w:val="20"/>
+      </w:rPr>
+    </w:lvl>
+    <w:lvl w:ilvl="6" w:tentative="1">
+      <w:start w:val="1"/>
+      <w:numFmt w:val="bullet"/>
+      <w:lvlText w:val=""/>
+      <w:lvlJc w:val="left"/>
+      <w:pPr>
+        <w:tabs>
+          <w:tab w:val="num" w:pos="5040"/>
+        </w:tabs>
+        <w:ind w:left="5040" w:hanging="360"/>
+      </w:pPr>
+      <w:rPr>
+        <w:rFonts w:ascii="Wingdings" w:hAnsi="Wingdings" w:hint="default"/>
+        <w:sz w:val="20"/>
+      </w:rPr>
+    </w:lvl>
+    <w:lvl w:ilvl="7" w:tentative="1">
+      <w:start w:val="1"/>
+      <w:numFmt w:val="bullet"/>
+      <w:lvlText w:val=""/>
+      <w:lvlJc w:val="left"/>
+      <w:pPr>
+        <w:tabs>
+          <w:tab w:val="num" w:pos="5760"/>
+        </w:tabs>
+        <w:ind w:left="5760" w:hanging="360"/>
+      </w:pPr>
+      <w:rPr>
+        <w:rFonts w:ascii="Wingdings" w:hAnsi="Wingdings" w:hint="default"/>
+        <w:sz w:val="20"/>
+      </w:rPr>
+    </w:lvl>
+    <w:lvl w:ilvl="8" w:tentative="1">
+      <w:start w:val="1"/>
+      <w:numFmt w:val="bullet"/>
+      <w:lvlText w:val=""/>
+      <w:lvlJc w:val="left"/>
+      <w:pPr>
+        <w:tabs>
+          <w:tab w:val="num" w:pos="6480"/>
+        </w:tabs>
+        <w:ind w:left="6480" w:hanging="360"/>
+      </w:pPr>
+      <w:rPr>
+        <w:rFonts w:ascii="Wingdings" w:hAnsi="Wingdings" w:hint="default"/>
+        <w:sz w:val="20"/>
+      </w:rPr>
+    </w:lvl>
+  </w:abstractNum>
+  <w:abstractNum w:abstractNumId="4" w15:restartNumberingAfterBreak="0">
+    <w:nsid w:val="1FBF09A9"/>
+    <w:multiLevelType w:val="multilevel"/>
+    <w:tmpl w:val="99AE5798"/>
+    <w:lvl w:ilvl="0">
+      <w:start w:val="1"/>
+      <w:numFmt w:val="bullet"/>
+      <w:lvlText w:val=""/>
+      <w:lvlJc w:val="left"/>
+      <w:pPr>
+        <w:tabs>
+          <w:tab w:val="num" w:pos="720"/>
+        </w:tabs>
+        <w:ind w:left="720" w:hanging="360"/>
+      </w:pPr>
+      <w:rPr>
+        <w:rFonts w:ascii="Symbol" w:hAnsi="Symbol" w:hint="default"/>
+        <w:sz w:val="20"/>
+      </w:rPr>
+    </w:lvl>
+    <w:lvl w:ilvl="1" w:tentative="1">
+      <w:start w:val="1"/>
+      <w:numFmt w:val="bullet"/>
+      <w:lvlText w:val="o"/>
+      <w:lvlJc w:val="left"/>
+      <w:pPr>
+        <w:tabs>
+          <w:tab w:val="num" w:pos="1440"/>
+        </w:tabs>
+        <w:ind w:left="1440" w:hanging="360"/>
+      </w:pPr>
+      <w:rPr>
+        <w:rFonts w:ascii="Courier New" w:hAnsi="Courier New" w:hint="default"/>
+        <w:sz w:val="20"/>
+      </w:rPr>
+    </w:lvl>
+    <w:lvl w:ilvl="2" w:tentative="1">
+      <w:start w:val="1"/>
+      <w:numFmt w:val="bullet"/>
+      <w:lvlText w:val=""/>
+      <w:lvlJc w:val="left"/>
+      <w:pPr>
+        <w:tabs>
+          <w:tab w:val="num" w:pos="2160"/>
+        </w:tabs>
+        <w:ind w:left="2160" w:hanging="360"/>
+      </w:pPr>
+      <w:rPr>
+        <w:rFonts w:ascii="Wingdings" w:hAnsi="Wingdings" w:hint="default"/>
+        <w:sz w:val="20"/>
+      </w:rPr>
+    </w:lvl>
+    <w:lvl w:ilvl="3" w:tentative="1">
+      <w:start w:val="1"/>
+      <w:numFmt w:val="bullet"/>
+      <w:lvlText w:val=""/>
+      <w:lvlJc w:val="left"/>
+      <w:pPr>
+        <w:tabs>
+          <w:tab w:val="num" w:pos="2880"/>
+        </w:tabs>
+        <w:ind w:left="2880" w:hanging="360"/>
+      </w:pPr>
+      <w:rPr>
+        <w:rFonts w:ascii="Wingdings" w:hAnsi="Wingdings" w:hint="default"/>
+        <w:sz w:val="20"/>
+      </w:rPr>
+    </w:lvl>
+    <w:lvl w:ilvl="4" w:tentative="1">
+      <w:start w:val="1"/>
+      <w:numFmt w:val="bullet"/>
+      <w:lvlText w:val=""/>
+      <w:lvlJc w:val="left"/>
+      <w:pPr>
+        <w:tabs>
+          <w:tab w:val="num" w:pos="3600"/>
+        </w:tabs>
+        <w:ind w:left="3600" w:hanging="360"/>
+      </w:pPr>
+      <w:rPr>
+        <w:rFonts w:ascii="Wingdings" w:hAnsi="Wingdings" w:hint="default"/>
+        <w:sz w:val="20"/>
+      </w:rPr>
+    </w:lvl>
+    <w:lvl w:ilvl="5" w:tentative="1">
+      <w:start w:val="1"/>
+      <w:numFmt w:val="bullet"/>
+      <w:lvlText w:val=""/>
+      <w:lvlJc w:val="left"/>
+      <w:pPr>
+        <w:tabs>
+          <w:tab w:val="num" w:pos="4320"/>
+        </w:tabs>
+        <w:ind w:left="4320" w:hanging="360"/>
+      </w:pPr>
+      <w:rPr>
+        <w:rFonts w:ascii="Wingdings" w:hAnsi="Wingdings" w:hint="default"/>
+        <w:sz w:val="20"/>
+      </w:rPr>
+    </w:lvl>
+    <w:lvl w:ilvl="6" w:tentative="1">
+      <w:start w:val="1"/>
+      <w:numFmt w:val="bullet"/>
+      <w:lvlText w:val=""/>
+      <w:lvlJc w:val="left"/>
+      <w:pPr>
+        <w:tabs>
+          <w:tab w:val="num" w:pos="5040"/>
+        </w:tabs>
+        <w:ind w:left="5040" w:hanging="360"/>
+      </w:pPr>
+      <w:rPr>
+        <w:rFonts w:ascii="Wingdings" w:hAnsi="Wingdings" w:hint="default"/>
+        <w:sz w:val="20"/>
+      </w:rPr>
+    </w:lvl>
+    <w:lvl w:ilvl="7" w:tentative="1">
+      <w:start w:val="1"/>
+      <w:numFmt w:val="bullet"/>
+      <w:lvlText w:val=""/>
+      <w:lvlJc w:val="left"/>
+      <w:pPr>
+        <w:tabs>
+          <w:tab w:val="num" w:pos="5760"/>
+        </w:tabs>
+        <w:ind w:left="5760" w:hanging="360"/>
+      </w:pPr>
+      <w:rPr>
+        <w:rFonts w:ascii="Wingdings" w:hAnsi="Wingdings" w:hint="default"/>
+        <w:sz w:val="20"/>
+      </w:rPr>
+    </w:lvl>
+    <w:lvl w:ilvl="8" w:tentative="1">
+      <w:start w:val="1"/>
+      <w:numFmt w:val="bullet"/>
+      <w:lvlText w:val=""/>
+      <w:lvlJc w:val="left"/>
+      <w:pPr>
+        <w:tabs>
+          <w:tab w:val="num" w:pos="6480"/>
+        </w:tabs>
+        <w:ind w:left="6480" w:hanging="360"/>
+      </w:pPr>
+      <w:rPr>
+        <w:rFonts w:ascii="Wingdings" w:hAnsi="Wingdings" w:hint="default"/>
+        <w:sz w:val="20"/>
+      </w:rPr>
+    </w:lvl>
+  </w:abstractNum>
+  <w:abstractNum w:abstractNumId="5" w15:restartNumberingAfterBreak="0">
+    <w:nsid w:val="37696311"/>
+    <w:multiLevelType w:val="multilevel"/>
+    <w:tmpl w:val="7F7ADAAA"/>
+    <w:lvl w:ilvl="0">
+      <w:start w:val="1"/>
+      <w:numFmt w:val="bullet"/>
+      <w:lvlText w:val=""/>
+      <w:lvlJc w:val="left"/>
+      <w:pPr>
+        <w:tabs>
+          <w:tab w:val="num" w:pos="720"/>
+        </w:tabs>
+        <w:ind w:left="720" w:hanging="360"/>
+      </w:pPr>
+      <w:rPr>
+        <w:rFonts w:ascii="Symbol" w:hAnsi="Symbol" w:hint="default"/>
+        <w:sz w:val="20"/>
+      </w:rPr>
+    </w:lvl>
+    <w:lvl w:ilvl="1">
+      <w:start w:val="1"/>
+      <w:numFmt w:val="decimal"/>
+      <w:lvlText w:val="%2."/>
+      <w:lvlJc w:val="left"/>
+      <w:pPr>
+        <w:tabs>
+          <w:tab w:val="num" w:pos="1440"/>
+        </w:tabs>
+        <w:ind w:left="1440" w:hanging="360"/>
+      </w:pPr>
+    </w:lvl>
+    <w:lvl w:ilvl="2">
+      <w:start w:val="1"/>
+      <w:numFmt w:val="bullet"/>
+      <w:lvlText w:val=""/>
+      <w:lvlJc w:val="left"/>
+      <w:pPr>
+        <w:tabs>
+          <w:tab w:val="num" w:pos="2160"/>
+        </w:tabs>
+        <w:ind w:left="2160" w:hanging="360"/>
+      </w:pPr>
+      <w:rPr>
+        <w:rFonts w:ascii="Wingdings" w:hAnsi="Wingdings" w:hint="default"/>
+        <w:sz w:val="20"/>
+      </w:rPr>
+    </w:lvl>
+    <w:lvl w:ilvl="3" w:tentative="1">
+      <w:start w:val="1"/>
+      <w:numFmt w:val="bullet"/>
+      <w:lvlText w:val=""/>
+      <w:lvlJc w:val="left"/>
+      <w:pPr>
+        <w:tabs>
+          <w:tab w:val="num" w:pos="2880"/>
+        </w:tabs>
+        <w:ind w:left="2880" w:hanging="360"/>
+      </w:pPr>
+      <w:rPr>
+        <w:rFonts w:ascii="Wingdings" w:hAnsi="Wingdings" w:hint="default"/>
+        <w:sz w:val="20"/>
+      </w:rPr>
+    </w:lvl>
+    <w:lvl w:ilvl="4" w:tentative="1">
+      <w:start w:val="1"/>
+      <w:numFmt w:val="bullet"/>
+      <w:lvlText w:val=""/>
+      <w:lvlJc w:val="left"/>
+      <w:pPr>
+        <w:tabs>
+          <w:tab w:val="num" w:pos="3600"/>
+        </w:tabs>
+        <w:ind w:left="3600" w:hanging="360"/>
+      </w:pPr>
+      <w:rPr>
+        <w:rFonts w:ascii="Wingdings" w:hAnsi="Wingdings" w:hint="default"/>
+        <w:sz w:val="20"/>
+      </w:rPr>
+    </w:lvl>
+    <w:lvl w:ilvl="5" w:tentative="1">
+      <w:start w:val="1"/>
+      <w:numFmt w:val="bullet"/>
+      <w:lvlText w:val=""/>
+      <w:lvlJc w:val="left"/>
+      <w:pPr>
+        <w:tabs>
+          <w:tab w:val="num" w:pos="4320"/>
+        </w:tabs>
+        <w:ind w:left="4320" w:hanging="360"/>
+      </w:pPr>
+      <w:rPr>
+        <w:rFonts w:ascii="Wingdings" w:hAnsi="Wingdings" w:hint="default"/>
+        <w:sz w:val="20"/>
+      </w:rPr>
+    </w:lvl>
+    <w:lvl w:ilvl="6" w:tentative="1">
+      <w:start w:val="1"/>
+      <w:numFmt w:val="bullet"/>
+      <w:lvlText w:val=""/>
+      <w:lvlJc w:val="left"/>
+      <w:pPr>
+        <w:tabs>
+          <w:tab w:val="num" w:pos="5040"/>
+        </w:tabs>
+        <w:ind w:left="5040" w:hanging="360"/>
+      </w:pPr>
+      <w:rPr>
+        <w:rFonts w:ascii="Wingdings" w:hAnsi="Wingdings" w:hint="default"/>
+        <w:sz w:val="20"/>
+      </w:rPr>
+    </w:lvl>
+    <w:lvl w:ilvl="7" w:tentative="1">
+      <w:start w:val="1"/>
+      <w:numFmt w:val="bullet"/>
+      <w:lvlText w:val=""/>
+      <w:lvlJc w:val="left"/>
+      <w:pPr>
+        <w:tabs>
+          <w:tab w:val="num" w:pos="5760"/>
+        </w:tabs>
+        <w:ind w:left="5760" w:hanging="360"/>
+      </w:pPr>
+      <w:rPr>
+        <w:rFonts w:ascii="Wingdings" w:hAnsi="Wingdings" w:hint="default"/>
+        <w:sz w:val="20"/>
+      </w:rPr>
+    </w:lvl>
+    <w:lvl w:ilvl="8" w:tentative="1">
+      <w:start w:val="1"/>
+      <w:numFmt w:val="bullet"/>
+      <w:lvlText w:val=""/>
+      <w:lvlJc w:val="left"/>
+      <w:pPr>
+        <w:tabs>
+          <w:tab w:val="num" w:pos="6480"/>
+        </w:tabs>
+        <w:ind w:left="6480" w:hanging="360"/>
+      </w:pPr>
+      <w:rPr>
+        <w:rFonts w:ascii="Wingdings" w:hAnsi="Wingdings" w:hint="default"/>
+        <w:sz w:val="20"/>
+      </w:rPr>
+    </w:lvl>
+  </w:abstractNum>
+  <w:abstractNum w:abstractNumId="6" w15:restartNumberingAfterBreak="0">
+    <w:nsid w:val="3AD25CAF"/>
+    <w:multiLevelType w:val="multilevel"/>
+    <w:tmpl w:val="D4766C7A"/>
+    <w:lvl w:ilvl="0">
+      <w:start w:val="1"/>
+      <w:numFmt w:val="bullet"/>
+      <w:lvlText w:val=""/>
+      <w:lvlJc w:val="left"/>
+      <w:pPr>
+        <w:tabs>
+          <w:tab w:val="num" w:pos="720"/>
+        </w:tabs>
+        <w:ind w:left="720" w:hanging="360"/>
+      </w:pPr>
+      <w:rPr>
+        <w:rFonts w:ascii="Symbol" w:hAnsi="Symbol" w:hint="default"/>
+        <w:sz w:val="20"/>
+      </w:rPr>
+    </w:lvl>
+    <w:lvl w:ilvl="1">
+      <w:start w:val="1"/>
+      <w:numFmt w:val="bullet"/>
+      <w:lvlText w:val="o"/>
+      <w:lvlJc w:val="left"/>
+      <w:pPr>
+        <w:tabs>
+          <w:tab w:val="num" w:pos="1440"/>
+        </w:tabs>
+        <w:ind w:left="1440" w:hanging="360"/>
+      </w:pPr>
+      <w:rPr>
+        <w:rFonts w:ascii="Courier New" w:hAnsi="Courier New" w:hint="default"/>
+        <w:sz w:val="20"/>
+      </w:rPr>
+    </w:lvl>
+    <w:lvl w:ilvl="2" w:tentative="1">
+      <w:start w:val="1"/>
+      <w:numFmt w:val="bullet"/>
+      <w:lvlText w:val=""/>
+      <w:lvlJc w:val="left"/>
+      <w:pPr>
+        <w:tabs>
+          <w:tab w:val="num" w:pos="2160"/>
+        </w:tabs>
+        <w:ind w:left="2160" w:hanging="360"/>
+      </w:pPr>
+      <w:rPr>
+        <w:rFonts w:ascii="Wingdings" w:hAnsi="Wingdings" w:hint="default"/>
+        <w:sz w:val="20"/>
+      </w:rPr>
+    </w:lvl>
+    <w:lvl w:ilvl="3" w:tentative="1">
+      <w:start w:val="1"/>
+      <w:numFmt w:val="bullet"/>
+      <w:lvlText w:val=""/>
+      <w:lvlJc w:val="left"/>
+      <w:pPr>
+        <w:tabs>
+          <w:tab w:val="num" w:pos="2880"/>
+        </w:tabs>
+        <w:ind w:left="2880" w:hanging="360"/>
+      </w:pPr>
+      <w:rPr>
+        <w:rFonts w:ascii="Wingdings" w:hAnsi="Wingdings" w:hint="default"/>
+        <w:sz w:val="20"/>
+      </w:rPr>
+    </w:lvl>
+    <w:lvl w:ilvl="4" w:tentative="1">
+      <w:start w:val="1"/>
+      <w:numFmt w:val="bullet"/>
+      <w:lvlText w:val=""/>
+      <w:lvlJc w:val="left"/>
+      <w:pPr>
+        <w:tabs>
+          <w:tab w:val="num" w:pos="3600"/>
+        </w:tabs>
+        <w:ind w:left="3600" w:hanging="360"/>
+      </w:pPr>
+      <w:rPr>
+        <w:rFonts w:ascii="Wingdings" w:hAnsi="Wingdings" w:hint="default"/>
+        <w:sz w:val="20"/>
+      </w:rPr>
+    </w:lvl>
+    <w:lvl w:ilvl="5" w:tentative="1">
+      <w:start w:val="1"/>
+      <w:numFmt w:val="bullet"/>
+      <w:lvlText w:val=""/>
+      <w:lvlJc w:val="left"/>
+      <w:pPr>
+        <w:tabs>
+          <w:tab w:val="num" w:pos="4320"/>
+        </w:tabs>
+        <w:ind w:left="4320" w:hanging="360"/>
+      </w:pPr>
+      <w:rPr>
+        <w:rFonts w:ascii="Wingdings" w:hAnsi="Wingdings" w:hint="default"/>
+        <w:sz w:val="20"/>
+      </w:rPr>
+    </w:lvl>
+    <w:lvl w:ilvl="6" w:tentative="1">
+      <w:start w:val="1"/>
+      <w:numFmt w:val="bullet"/>
+      <w:lvlText w:val=""/>
+      <w:lvlJc w:val="left"/>
+      <w:pPr>
+        <w:tabs>
+          <w:tab w:val="num" w:pos="5040"/>
+        </w:tabs>
+        <w:ind w:left="5040" w:hanging="360"/>
+      </w:pPr>
+      <w:rPr>
+        <w:rFonts w:ascii="Wingdings" w:hAnsi="Wingdings" w:hint="default"/>
+        <w:sz w:val="20"/>
+      </w:rPr>
+    </w:lvl>
+    <w:lvl w:ilvl="7" w:tentative="1">
+      <w:start w:val="1"/>
+      <w:numFmt w:val="bullet"/>
+      <w:lvlText w:val=""/>
+      <w:lvlJc w:val="left"/>
+      <w:pPr>
+        <w:tabs>
+          <w:tab w:val="num" w:pos="5760"/>
+        </w:tabs>
+        <w:ind w:left="5760" w:hanging="360"/>
+      </w:pPr>
+      <w:rPr>
+        <w:rFonts w:ascii="Wingdings" w:hAnsi="Wingdings" w:hint="default"/>
+        <w:sz w:val="20"/>
+      </w:rPr>
+    </w:lvl>
+    <w:lvl w:ilvl="8" w:tentative="1">
+      <w:start w:val="1"/>
+      <w:numFmt w:val="bullet"/>
+      <w:lvlText w:val=""/>
+      <w:lvlJc w:val="left"/>
+      <w:pPr>
+        <w:tabs>
+          <w:tab w:val="num" w:pos="6480"/>
+        </w:tabs>
+        <w:ind w:left="6480" w:hanging="360"/>
+      </w:pPr>
+      <w:rPr>
+        <w:rFonts w:ascii="Wingdings" w:hAnsi="Wingdings" w:hint="default"/>
+        <w:sz w:val="20"/>
+      </w:rPr>
+    </w:lvl>
+  </w:abstractNum>
+  <w:abstractNum w:abstractNumId="7" w15:restartNumberingAfterBreak="0">
+    <w:nsid w:val="3B207393"/>
+    <w:multiLevelType w:val="multilevel"/>
+    <w:tmpl w:val="5F2EDC44"/>
+    <w:lvl w:ilvl="0">
+      <w:start w:val="1"/>
+      <w:numFmt w:val="bullet"/>
+      <w:lvlText w:val=""/>
+      <w:lvlJc w:val="left"/>
+      <w:pPr>
+        <w:tabs>
+          <w:tab w:val="num" w:pos="720"/>
+        </w:tabs>
+        <w:ind w:left="720" w:hanging="360"/>
+      </w:pPr>
+      <w:rPr>
+        <w:rFonts w:ascii="Symbol" w:hAnsi="Symbol" w:hint="default"/>
+        <w:sz w:val="20"/>
+      </w:rPr>
+    </w:lvl>
+    <w:lvl w:ilvl="1" w:tentative="1">
+      <w:start w:val="1"/>
+      <w:numFmt w:val="bullet"/>
+      <w:lvlText w:val="o"/>
+      <w:lvlJc w:val="left"/>
+      <w:pPr>
+        <w:tabs>
+          <w:tab w:val="num" w:pos="1440"/>
+        </w:tabs>
+        <w:ind w:left="1440" w:hanging="360"/>
+      </w:pPr>
+      <w:rPr>
+        <w:rFonts w:ascii="Courier New" w:hAnsi="Courier New" w:hint="default"/>
+        <w:sz w:val="20"/>
+      </w:rPr>
+    </w:lvl>
+    <w:lvl w:ilvl="2" w:tentative="1">
+      <w:start w:val="1"/>
+      <w:numFmt w:val="bullet"/>
+      <w:lvlText w:val=""/>
+      <w:lvlJc w:val="left"/>
+      <w:pPr>
+        <w:tabs>
+          <w:tab w:val="num" w:pos="2160"/>
+        </w:tabs>
+        <w:ind w:left="2160" w:hanging="360"/>
+      </w:pPr>
+      <w:rPr>
+        <w:rFonts w:ascii="Wingdings" w:hAnsi="Wingdings" w:hint="default"/>
+        <w:sz w:val="20"/>
+      </w:rPr>
+    </w:lvl>
+    <w:lvl w:ilvl="3" w:tentative="1">
+      <w:start w:val="1"/>
+      <w:numFmt w:val="bullet"/>
+      <w:lvlText w:val=""/>
+      <w:lvlJc w:val="left"/>
+      <w:pPr>
+        <w:tabs>
+          <w:tab w:val="num" w:pos="2880"/>
+        </w:tabs>
+        <w:ind w:left="2880" w:hanging="360"/>
+      </w:pPr>
+      <w:rPr>
+        <w:rFonts w:ascii="Wingdings" w:hAnsi="Wingdings" w:hint="default"/>
+        <w:sz w:val="20"/>
+      </w:rPr>
+    </w:lvl>
+    <w:lvl w:ilvl="4" w:tentative="1">
+      <w:start w:val="1"/>
+      <w:numFmt w:val="bullet"/>
+      <w:lvlText w:val=""/>
+      <w:lvlJc w:val="left"/>
+      <w:pPr>
+        <w:tabs>
+          <w:tab w:val="num" w:pos="3600"/>
+        </w:tabs>
+        <w:ind w:left="3600" w:hanging="360"/>
+      </w:pPr>
+      <w:rPr>
+        <w:rFonts w:ascii="Wingdings" w:hAnsi="Wingdings" w:hint="default"/>
+        <w:sz w:val="20"/>
+      </w:rPr>
+    </w:lvl>
+    <w:lvl w:ilvl="5" w:tentative="1">
+      <w:start w:val="1"/>
+      <w:numFmt w:val="bullet"/>
+      <w:lvlText w:val=""/>
+      <w:lvlJc w:val="left"/>
+      <w:pPr>
+        <w:tabs>
+          <w:tab w:val="num" w:pos="4320"/>
+        </w:tabs>
+        <w:ind w:left="4320" w:hanging="360"/>
+      </w:pPr>
+      <w:rPr>
+        <w:rFonts w:ascii="Wingdings" w:hAnsi="Wingdings" w:hint="default"/>
+        <w:sz w:val="20"/>
+      </w:rPr>
+    </w:lvl>
+    <w:lvl w:ilvl="6" w:tentative="1">
+      <w:start w:val="1"/>
+      <w:numFmt w:val="bullet"/>
+      <w:lvlText w:val=""/>
+      <w:lvlJc w:val="left"/>
+      <w:pPr>
+        <w:tabs>
+          <w:tab w:val="num" w:pos="5040"/>
+        </w:tabs>
+        <w:ind w:left="5040" w:hanging="360"/>
+      </w:pPr>
+      <w:rPr>
+        <w:rFonts w:ascii="Wingdings" w:hAnsi="Wingdings" w:hint="default"/>
+        <w:sz w:val="20"/>
+      </w:rPr>
+    </w:lvl>
+    <w:lvl w:ilvl="7" w:tentative="1">
+      <w:start w:val="1"/>
+      <w:numFmt w:val="bullet"/>
+      <w:lvlText w:val=""/>
+      <w:lvlJc w:val="left"/>
+      <w:pPr>
+        <w:tabs>
+          <w:tab w:val="num" w:pos="5760"/>
+        </w:tabs>
+        <w:ind w:left="5760" w:hanging="360"/>
+      </w:pPr>
+      <w:rPr>
+        <w:rFonts w:ascii="Wingdings" w:hAnsi="Wingdings" w:hint="default"/>
+        <w:sz w:val="20"/>
+      </w:rPr>
+    </w:lvl>
+    <w:lvl w:ilvl="8" w:tentative="1">
+      <w:start w:val="1"/>
+      <w:numFmt w:val="bullet"/>
+      <w:lvlText w:val=""/>
+      <w:lvlJc w:val="left"/>
+      <w:pPr>
+        <w:tabs>
+          <w:tab w:val="num" w:pos="6480"/>
+        </w:tabs>
+        <w:ind w:left="6480" w:hanging="360"/>
+      </w:pPr>
+      <w:rPr>
+        <w:rFonts w:ascii="Wingdings" w:hAnsi="Wingdings" w:hint="default"/>
+        <w:sz w:val="20"/>
+      </w:rPr>
+    </w:lvl>
+  </w:abstractNum>
+  <w:abstractNum w:abstractNumId="8" w15:restartNumberingAfterBreak="0">
+    <w:nsid w:val="471A76A7"/>
+    <w:multiLevelType w:val="multilevel"/>
+    <w:tmpl w:val="50368DA0"/>
+    <w:lvl w:ilvl="0">
+      <w:start w:val="1"/>
+      <w:numFmt w:val="bullet"/>
+      <w:lvlText w:val=""/>
+      <w:lvlJc w:val="left"/>
+      <w:pPr>
+        <w:tabs>
+          <w:tab w:val="num" w:pos="720"/>
+        </w:tabs>
+        <w:ind w:left="720" w:hanging="360"/>
+      </w:pPr>
+      <w:rPr>
+        <w:rFonts w:ascii="Symbol" w:hAnsi="Symbol" w:hint="default"/>
+        <w:sz w:val="20"/>
+      </w:rPr>
+    </w:lvl>
+    <w:lvl w:ilvl="1" w:tentative="1">
+      <w:start w:val="1"/>
+      <w:numFmt w:val="bullet"/>
+      <w:lvlText w:val="o"/>
+      <w:lvlJc w:val="left"/>
+      <w:pPr>
+        <w:tabs>
+          <w:tab w:val="num" w:pos="1440"/>
+        </w:tabs>
+        <w:ind w:left="1440" w:hanging="360"/>
+      </w:pPr>
+      <w:rPr>
+        <w:rFonts w:ascii="Courier New" w:hAnsi="Courier New" w:hint="default"/>
+        <w:sz w:val="20"/>
+      </w:rPr>
+    </w:lvl>
+    <w:lvl w:ilvl="2" w:tentative="1">
+      <w:start w:val="1"/>
+      <w:numFmt w:val="bullet"/>
+      <w:lvlText w:val=""/>
+      <w:lvlJc w:val="left"/>
+      <w:pPr>
+        <w:tabs>
+          <w:tab w:val="num" w:pos="2160"/>
+        </w:tabs>
+        <w:ind w:left="2160" w:hanging="360"/>
+      </w:pPr>
+      <w:rPr>
+        <w:rFonts w:ascii="Wingdings" w:hAnsi="Wingdings" w:hint="default"/>
+        <w:sz w:val="20"/>
+      </w:rPr>
+    </w:lvl>
+    <w:lvl w:ilvl="3" w:tentative="1">
+      <w:start w:val="1"/>
+      <w:numFmt w:val="bullet"/>
+      <w:lvlText w:val=""/>
+      <w:lvlJc w:val="left"/>
+      <w:pPr>
+        <w:tabs>
+          <w:tab w:val="num" w:pos="2880"/>
+        </w:tabs>
+        <w:ind w:left="2880" w:hanging="360"/>
+      </w:pPr>
+      <w:rPr>
+        <w:rFonts w:ascii="Wingdings" w:hAnsi="Wingdings" w:hint="default"/>
+        <w:sz w:val="20"/>
+      </w:rPr>
+    </w:lvl>
+    <w:lvl w:ilvl="4" w:tentative="1">
+      <w:start w:val="1"/>
+      <w:numFmt w:val="bullet"/>
+      <w:lvlText w:val=""/>
+      <w:lvlJc w:val="left"/>
+      <w:pPr>
+        <w:tabs>
+          <w:tab w:val="num" w:pos="3600"/>
+        </w:tabs>
+        <w:ind w:left="3600" w:hanging="360"/>
+      </w:pPr>
+      <w:rPr>
+        <w:rFonts w:ascii="Wingdings" w:hAnsi="Wingdings" w:hint="default"/>
+        <w:sz w:val="20"/>
+      </w:rPr>
+    </w:lvl>
+    <w:lvl w:ilvl="5" w:tentative="1">
+      <w:start w:val="1"/>
+      <w:numFmt w:val="bullet"/>
+      <w:lvlText w:val=""/>
+      <w:lvlJc w:val="left"/>
+      <w:pPr>
+        <w:tabs>
+          <w:tab w:val="num" w:pos="4320"/>
+        </w:tabs>
+        <w:ind w:left="4320" w:hanging="360"/>
+      </w:pPr>
+      <w:rPr>
+        <w:rFonts w:ascii="Wingdings" w:hAnsi="Wingdings" w:hint="default"/>
+        <w:sz w:val="20"/>
+      </w:rPr>
+    </w:lvl>
+    <w:lvl w:ilvl="6" w:tentative="1">
+      <w:start w:val="1"/>
+      <w:numFmt w:val="bullet"/>
+      <w:lvlText w:val=""/>
+      <w:lvlJc w:val="left"/>
+      <w:pPr>
+        <w:tabs>
+          <w:tab w:val="num" w:pos="5040"/>
+        </w:tabs>
+        <w:ind w:left="5040" w:hanging="360"/>
+      </w:pPr>
+      <w:rPr>
+        <w:rFonts w:ascii="Wingdings" w:hAnsi="Wingdings" w:hint="default"/>
+        <w:sz w:val="20"/>
+      </w:rPr>
+    </w:lvl>
+    <w:lvl w:ilvl="7" w:tentative="1">
+      <w:start w:val="1"/>
+      <w:numFmt w:val="bullet"/>
+      <w:lvlText w:val=""/>
+      <w:lvlJc w:val="left"/>
+      <w:pPr>
+        <w:tabs>
+          <w:tab w:val="num" w:pos="5760"/>
+        </w:tabs>
+        <w:ind w:left="5760" w:hanging="360"/>
+      </w:pPr>
+      <w:rPr>
+        <w:rFonts w:ascii="Wingdings" w:hAnsi="Wingdings" w:hint="default"/>
+        <w:sz w:val="20"/>
+      </w:rPr>
+    </w:lvl>
+    <w:lvl w:ilvl="8" w:tentative="1">
+      <w:start w:val="1"/>
+      <w:numFmt w:val="bullet"/>
+      <w:lvlText w:val=""/>
+      <w:lvlJc w:val="left"/>
+      <w:pPr>
+        <w:tabs>
+          <w:tab w:val="num" w:pos="6480"/>
+        </w:tabs>
+        <w:ind w:left="6480" w:hanging="360"/>
+      </w:pPr>
+      <w:rPr>
+        <w:rFonts w:ascii="Wingdings" w:hAnsi="Wingdings" w:hint="default"/>
+        <w:sz w:val="20"/>
+      </w:rPr>
+    </w:lvl>
+  </w:abstractNum>
+  <w:abstractNum w:abstractNumId="9" w15:restartNumberingAfterBreak="0">
+    <w:nsid w:val="4ED462E0"/>
+    <w:multiLevelType w:val="multilevel"/>
+    <w:tmpl w:val="E80497A6"/>
+    <w:lvl w:ilvl="0">
+      <w:start w:val="1"/>
+      <w:numFmt w:val="bullet"/>
+      <w:lvlText w:val=""/>
+      <w:lvlJc w:val="left"/>
+      <w:pPr>
+        <w:tabs>
+          <w:tab w:val="num" w:pos="720"/>
+        </w:tabs>
+        <w:ind w:left="720" w:hanging="360"/>
+      </w:pPr>
+      <w:rPr>
+        <w:rFonts w:ascii="Symbol" w:hAnsi="Symbol" w:hint="default"/>
+        <w:sz w:val="20"/>
+      </w:rPr>
+    </w:lvl>
+    <w:lvl w:ilvl="1">
+      <w:start w:val="1"/>
+      <w:numFmt w:val="bullet"/>
+      <w:lvlText w:val="o"/>
+      <w:lvlJc w:val="left"/>
+      <w:pPr>
+        <w:tabs>
+          <w:tab w:val="num" w:pos="1440"/>
+        </w:tabs>
+        <w:ind w:left="1440" w:hanging="360"/>
+      </w:pPr>
+      <w:rPr>
+        <w:rFonts w:ascii="Courier New" w:hAnsi="Courier New" w:hint="default"/>
+        <w:sz w:val="20"/>
+      </w:rPr>
+    </w:lvl>
+    <w:lvl w:ilvl="2" w:tentative="1">
+      <w:start w:val="1"/>
+      <w:numFmt w:val="bullet"/>
+      <w:lvlText w:val=""/>
+      <w:lvlJc w:val="left"/>
+      <w:pPr>
+        <w:tabs>
+          <w:tab w:val="num" w:pos="2160"/>
+        </w:tabs>
+        <w:ind w:left="2160" w:hanging="360"/>
+      </w:pPr>
+      <w:rPr>
+        <w:rFonts w:ascii="Wingdings" w:hAnsi="Wingdings" w:hint="default"/>
+        <w:sz w:val="20"/>
+      </w:rPr>
+    </w:lvl>
+    <w:lvl w:ilvl="3" w:tentative="1">
+      <w:start w:val="1"/>
+      <w:numFmt w:val="bullet"/>
+      <w:lvlText w:val=""/>
+      <w:lvlJc w:val="left"/>
+      <w:pPr>
+        <w:tabs>
+          <w:tab w:val="num" w:pos="2880"/>
+        </w:tabs>
+        <w:ind w:left="2880" w:hanging="360"/>
+      </w:pPr>
+      <w:rPr>
+        <w:rFonts w:ascii="Wingdings" w:hAnsi="Wingdings" w:hint="default"/>
+        <w:sz w:val="20"/>
+      </w:rPr>
+    </w:lvl>
+    <w:lvl w:ilvl="4" w:tentative="1">
+      <w:start w:val="1"/>
+      <w:numFmt w:val="bullet"/>
+      <w:lvlText w:val=""/>
+      <w:lvlJc w:val="left"/>
+      <w:pPr>
+        <w:tabs>
+          <w:tab w:val="num" w:pos="3600"/>
+        </w:tabs>
+        <w:ind w:left="3600" w:hanging="360"/>
+      </w:pPr>
+      <w:rPr>
+        <w:rFonts w:ascii="Wingdings" w:hAnsi="Wingdings" w:hint="default"/>
+        <w:sz w:val="20"/>
+      </w:rPr>
+    </w:lvl>
+    <w:lvl w:ilvl="5" w:tentative="1">
+      <w:start w:val="1"/>
+      <w:numFmt w:val="bullet"/>
+      <w:lvlText w:val=""/>
+      <w:lvlJc w:val="left"/>
+      <w:pPr>
+        <w:tabs>
+          <w:tab w:val="num" w:pos="4320"/>
+        </w:tabs>
+        <w:ind w:left="4320" w:hanging="360"/>
+      </w:pPr>
+      <w:rPr>
+        <w:rFonts w:ascii="Wingdings" w:hAnsi="Wingdings" w:hint="default"/>
+        <w:sz w:val="20"/>
+      </w:rPr>
+    </w:lvl>
+    <w:lvl w:ilvl="6" w:tentative="1">
+      <w:start w:val="1"/>
+      <w:numFmt w:val="bullet"/>
+      <w:lvlText w:val=""/>
+      <w:lvlJc w:val="left"/>
+      <w:pPr>
+        <w:tabs>
+          <w:tab w:val="num" w:pos="5040"/>
+        </w:tabs>
+        <w:ind w:left="5040" w:hanging="360"/>
+      </w:pPr>
+      <w:rPr>
+        <w:rFonts w:ascii="Wingdings" w:hAnsi="Wingdings" w:hint="default"/>
+        <w:sz w:val="20"/>
+      </w:rPr>
+    </w:lvl>
+    <w:lvl w:ilvl="7" w:tentative="1">
+      <w:start w:val="1"/>
+      <w:numFmt w:val="bullet"/>
+      <w:lvlText w:val=""/>
+      <w:lvlJc w:val="left"/>
+      <w:pPr>
+        <w:tabs>
+          <w:tab w:val="num" w:pos="5760"/>
+        </w:tabs>
+        <w:ind w:left="5760" w:hanging="360"/>
+      </w:pPr>
+      <w:rPr>
+        <w:rFonts w:ascii="Wingdings" w:hAnsi="Wingdings" w:hint="default"/>
+        <w:sz w:val="20"/>
+      </w:rPr>
+    </w:lvl>
+    <w:lvl w:ilvl="8" w:tentative="1">
+      <w:start w:val="1"/>
+      <w:numFmt w:val="bullet"/>
+      <w:lvlText w:val=""/>
+      <w:lvlJc w:val="left"/>
+      <w:pPr>
+        <w:tabs>
+          <w:tab w:val="num" w:pos="6480"/>
+        </w:tabs>
+        <w:ind w:left="6480" w:hanging="360"/>
+      </w:pPr>
+      <w:rPr>
+        <w:rFonts w:ascii="Wingdings" w:hAnsi="Wingdings" w:hint="default"/>
+        <w:sz w:val="20"/>
+      </w:rPr>
+    </w:lvl>
+  </w:abstractNum>
+  <w:abstractNum w:abstractNumId="10" w15:restartNumberingAfterBreak="0">
+    <w:nsid w:val="522646EB"/>
+    <w:multiLevelType w:val="multilevel"/>
+    <w:tmpl w:val="B3A2D656"/>
+    <w:lvl w:ilvl="0">
+      <w:start w:val="1"/>
+      <w:numFmt w:val="bullet"/>
+      <w:lvlText w:val=""/>
+      <w:lvlJc w:val="left"/>
+      <w:pPr>
+        <w:tabs>
+          <w:tab w:val="num" w:pos="720"/>
+        </w:tabs>
+        <w:ind w:left="720" w:hanging="360"/>
+      </w:pPr>
+      <w:rPr>
+        <w:rFonts w:ascii="Symbol" w:hAnsi="Symbol" w:hint="default"/>
+        <w:sz w:val="20"/>
+      </w:rPr>
+    </w:lvl>
+    <w:lvl w:ilvl="1" w:tentative="1">
+      <w:start w:val="1"/>
+      <w:numFmt w:val="bullet"/>
+      <w:lvlText w:val="o"/>
+      <w:lvlJc w:val="left"/>
+      <w:pPr>
+        <w:tabs>
+          <w:tab w:val="num" w:pos="1440"/>
+        </w:tabs>
+        <w:ind w:left="1440" w:hanging="360"/>
+      </w:pPr>
+      <w:rPr>
+        <w:rFonts w:ascii="Courier New" w:hAnsi="Courier New" w:hint="default"/>
+        <w:sz w:val="20"/>
+      </w:rPr>
+    </w:lvl>
+    <w:lvl w:ilvl="2" w:tentative="1">
+      <w:start w:val="1"/>
+      <w:numFmt w:val="bullet"/>
+      <w:lvlText w:val=""/>
+      <w:lvlJc w:val="left"/>
+      <w:pPr>
+        <w:tabs>
+          <w:tab w:val="num" w:pos="2160"/>
+        </w:tabs>
+        <w:ind w:left="2160" w:hanging="360"/>
+      </w:pPr>
+      <w:rPr>
+        <w:rFonts w:ascii="Wingdings" w:hAnsi="Wingdings" w:hint="default"/>
+        <w:sz w:val="20"/>
+      </w:rPr>
+    </w:lvl>
+    <w:lvl w:ilvl="3" w:tentative="1">
+      <w:start w:val="1"/>
+      <w:numFmt w:val="bullet"/>
+      <w:lvlText w:val=""/>
+      <w:lvlJc w:val="left"/>
+      <w:pPr>
+        <w:tabs>
+          <w:tab w:val="num" w:pos="2880"/>
+        </w:tabs>
+        <w:ind w:left="2880" w:hanging="360"/>
+      </w:pPr>
+      <w:rPr>
+        <w:rFonts w:ascii="Wingdings" w:hAnsi="Wingdings" w:hint="default"/>
+        <w:sz w:val="20"/>
+      </w:rPr>
+    </w:lvl>
+    <w:lvl w:ilvl="4" w:tentative="1">
+      <w:start w:val="1"/>
+      <w:numFmt w:val="bullet"/>
+      <w:lvlText w:val=""/>
+      <w:lvlJc w:val="left"/>
+      <w:pPr>
+        <w:tabs>
+          <w:tab w:val="num" w:pos="3600"/>
+        </w:tabs>
+        <w:ind w:left="3600" w:hanging="360"/>
+      </w:pPr>
+      <w:rPr>
+        <w:rFonts w:ascii="Wingdings" w:hAnsi="Wingdings" w:hint="default"/>
+        <w:sz w:val="20"/>
+      </w:rPr>
+    </w:lvl>
+    <w:lvl w:ilvl="5" w:tentative="1">
+      <w:start w:val="1"/>
+      <w:numFmt w:val="bullet"/>
+      <w:lvlText w:val=""/>
+      <w:lvlJc w:val="left"/>
+      <w:pPr>
+        <w:tabs>
+          <w:tab w:val="num" w:pos="4320"/>
+        </w:tabs>
+        <w:ind w:left="4320" w:hanging="360"/>
+      </w:pPr>
+      <w:rPr>
+        <w:rFonts w:ascii="Wingdings" w:hAnsi="Wingdings" w:hint="default"/>
+        <w:sz w:val="20"/>
+      </w:rPr>
+    </w:lvl>
+    <w:lvl w:ilvl="6" w:tentative="1">
+      <w:start w:val="1"/>
+      <w:numFmt w:val="bullet"/>
+      <w:lvlText w:val=""/>
+      <w:lvlJc w:val="left"/>
+      <w:pPr>
+        <w:tabs>
+          <w:tab w:val="num" w:pos="5040"/>
+        </w:tabs>
+        <w:ind w:left="5040" w:hanging="360"/>
+      </w:pPr>
+      <w:rPr>
+        <w:rFonts w:ascii="Wingdings" w:hAnsi="Wingdings" w:hint="default"/>
+        <w:sz w:val="20"/>
+      </w:rPr>
+    </w:lvl>
+    <w:lvl w:ilvl="7" w:tentative="1">
+      <w:start w:val="1"/>
+      <w:numFmt w:val="bullet"/>
+      <w:lvlText w:val=""/>
+      <w:lvlJc w:val="left"/>
+      <w:pPr>
+        <w:tabs>
+          <w:tab w:val="num" w:pos="5760"/>
+        </w:tabs>
+        <w:ind w:left="5760" w:hanging="360"/>
+      </w:pPr>
+      <w:rPr>
+        <w:rFonts w:ascii="Wingdings" w:hAnsi="Wingdings" w:hint="default"/>
+        <w:sz w:val="20"/>
+      </w:rPr>
+    </w:lvl>
+    <w:lvl w:ilvl="8" w:tentative="1">
+      <w:start w:val="1"/>
+      <w:numFmt w:val="bullet"/>
+      <w:lvlText w:val=""/>
+      <w:lvlJc w:val="left"/>
+      <w:pPr>
+        <w:tabs>
+          <w:tab w:val="num" w:pos="6480"/>
+        </w:tabs>
+        <w:ind w:left="6480" w:hanging="360"/>
+      </w:pPr>
+      <w:rPr>
+        <w:rFonts w:ascii="Wingdings" w:hAnsi="Wingdings" w:hint="default"/>
+        <w:sz w:val="20"/>
+      </w:rPr>
+    </w:lvl>
+  </w:abstractNum>
+  <w:abstractNum w:abstractNumId="11" w15:restartNumberingAfterBreak="0">
+    <w:nsid w:val="562F199A"/>
+    <w:multiLevelType w:val="multilevel"/>
+    <w:tmpl w:val="B5C00650"/>
+    <w:lvl w:ilvl="0">
+      <w:start w:val="1"/>
+      <w:numFmt w:val="bullet"/>
+      <w:lvlText w:val=""/>
+      <w:lvlJc w:val="left"/>
+      <w:pPr>
+        <w:tabs>
+          <w:tab w:val="num" w:pos="720"/>
+        </w:tabs>
+        <w:ind w:left="720" w:hanging="360"/>
+      </w:pPr>
+      <w:rPr>
+        <w:rFonts w:ascii="Symbol" w:hAnsi="Symbol" w:hint="default"/>
+        <w:sz w:val="20"/>
+      </w:rPr>
+    </w:lvl>
+    <w:lvl w:ilvl="1">
+      <w:start w:val="1"/>
+      <w:numFmt w:val="decimal"/>
+      <w:lvlText w:val="%2."/>
+      <w:lvlJc w:val="left"/>
+      <w:pPr>
+        <w:tabs>
+          <w:tab w:val="num" w:pos="1440"/>
+        </w:tabs>
+        <w:ind w:left="1440" w:hanging="360"/>
+      </w:pPr>
+    </w:lvl>
+    <w:lvl w:ilvl="2" w:tentative="1">
+      <w:start w:val="1"/>
+      <w:numFmt w:val="bullet"/>
+      <w:lvlText w:val=""/>
+      <w:lvlJc w:val="left"/>
+      <w:pPr>
+        <w:tabs>
+          <w:tab w:val="num" w:pos="2160"/>
+        </w:tabs>
+        <w:ind w:left="2160" w:hanging="360"/>
+      </w:pPr>
+      <w:rPr>
+        <w:rFonts w:ascii="Wingdings" w:hAnsi="Wingdings" w:hint="default"/>
+        <w:sz w:val="20"/>
+      </w:rPr>
+    </w:lvl>
+    <w:lvl w:ilvl="3" w:tentative="1">
+      <w:start w:val="1"/>
+      <w:numFmt w:val="bullet"/>
+      <w:lvlText w:val=""/>
+      <w:lvlJc w:val="left"/>
+      <w:pPr>
+        <w:tabs>
+          <w:tab w:val="num" w:pos="2880"/>
+        </w:tabs>
+        <w:ind w:left="2880" w:hanging="360"/>
+      </w:pPr>
+      <w:rPr>
+        <w:rFonts w:ascii="Wingdings" w:hAnsi="Wingdings" w:hint="default"/>
+        <w:sz w:val="20"/>
+      </w:rPr>
+    </w:lvl>
+    <w:lvl w:ilvl="4" w:tentative="1">
+      <w:start w:val="1"/>
+      <w:numFmt w:val="bullet"/>
+      <w:lvlText w:val=""/>
+      <w:lvlJc w:val="left"/>
+      <w:pPr>
+        <w:tabs>
+          <w:tab w:val="num" w:pos="3600"/>
+        </w:tabs>
+        <w:ind w:left="3600" w:hanging="360"/>
+      </w:pPr>
+      <w:rPr>
+        <w:rFonts w:ascii="Wingdings" w:hAnsi="Wingdings" w:hint="default"/>
+        <w:sz w:val="20"/>
+      </w:rPr>
+    </w:lvl>
+    <w:lvl w:ilvl="5" w:tentative="1">
+      <w:start w:val="1"/>
+      <w:numFmt w:val="bullet"/>
+      <w:lvlText w:val=""/>
+      <w:lvlJc w:val="left"/>
+      <w:pPr>
+        <w:tabs>
+          <w:tab w:val="num" w:pos="4320"/>
+        </w:tabs>
+        <w:ind w:left="4320" w:hanging="360"/>
+      </w:pPr>
+      <w:rPr>
+        <w:rFonts w:ascii="Wingdings" w:hAnsi="Wingdings" w:hint="default"/>
+        <w:sz w:val="20"/>
+      </w:rPr>
+    </w:lvl>
+    <w:lvl w:ilvl="6" w:tentative="1">
+      <w:start w:val="1"/>
+      <w:numFmt w:val="bullet"/>
+      <w:lvlText w:val=""/>
+      <w:lvlJc w:val="left"/>
+      <w:pPr>
+        <w:tabs>
+          <w:tab w:val="num" w:pos="5040"/>
+        </w:tabs>
+        <w:ind w:left="5040" w:hanging="360"/>
+      </w:pPr>
+      <w:rPr>
+        <w:rFonts w:ascii="Wingdings" w:hAnsi="Wingdings" w:hint="default"/>
+        <w:sz w:val="20"/>
+      </w:rPr>
+    </w:lvl>
+    <w:lvl w:ilvl="7" w:tentative="1">
+      <w:start w:val="1"/>
+      <w:numFmt w:val="bullet"/>
+      <w:lvlText w:val=""/>
+      <w:lvlJc w:val="left"/>
+      <w:pPr>
+        <w:tabs>
+          <w:tab w:val="num" w:pos="5760"/>
+        </w:tabs>
+        <w:ind w:left="5760" w:hanging="360"/>
+      </w:pPr>
+      <w:rPr>
+        <w:rFonts w:ascii="Wingdings" w:hAnsi="Wingdings" w:hint="default"/>
+        <w:sz w:val="20"/>
+      </w:rPr>
+    </w:lvl>
+    <w:lvl w:ilvl="8" w:tentative="1">
+      <w:start w:val="1"/>
+      <w:numFmt w:val="bullet"/>
+      <w:lvlText w:val=""/>
+      <w:lvlJc w:val="left"/>
+      <w:pPr>
+        <w:tabs>
+          <w:tab w:val="num" w:pos="6480"/>
+        </w:tabs>
+        <w:ind w:left="6480" w:hanging="360"/>
+      </w:pPr>
+      <w:rPr>
+        <w:rFonts w:ascii="Wingdings" w:hAnsi="Wingdings" w:hint="default"/>
+        <w:sz w:val="20"/>
+      </w:rPr>
+    </w:lvl>
+  </w:abstractNum>
+  <w:abstractNum w:abstractNumId="12" w15:restartNumberingAfterBreak="0">
+    <w:nsid w:val="5D2B77FF"/>
+    <w:multiLevelType w:val="multilevel"/>
+    <w:tmpl w:val="8856D192"/>
+    <w:lvl w:ilvl="0">
+      <w:start w:val="1"/>
+      <w:numFmt w:val="decimal"/>
+      <w:lvlText w:val="%1."/>
+      <w:lvlJc w:val="left"/>
+      <w:pPr>
+        <w:tabs>
+          <w:tab w:val="num" w:pos="720"/>
+        </w:tabs>
+        <w:ind w:left="720" w:hanging="360"/>
+      </w:pPr>
+    </w:lvl>
+    <w:lvl w:ilvl="1">
+      <w:start w:val="1"/>
+      <w:numFmt w:val="bullet"/>
+      <w:lvlText w:val="o"/>
+      <w:lvlJc w:val="left"/>
+      <w:pPr>
+        <w:tabs>
+          <w:tab w:val="num" w:pos="1440"/>
+        </w:tabs>
+        <w:ind w:left="1440" w:hanging="360"/>
+      </w:pPr>
+      <w:rPr>
+        <w:rFonts w:ascii="Courier New" w:hAnsi="Courier New" w:hint="default"/>
+        <w:sz w:val="20"/>
+      </w:rPr>
+    </w:lvl>
+    <w:lvl w:ilvl="2" w:tentative="1">
+      <w:start w:val="1"/>
+      <w:numFmt w:val="decimal"/>
+      <w:lvlText w:val="%3."/>
+      <w:lvlJc w:val="left"/>
+      <w:pPr>
+        <w:tabs>
+          <w:tab w:val="num" w:pos="2160"/>
+        </w:tabs>
+        <w:ind w:left="2160" w:hanging="360"/>
+      </w:pPr>
+    </w:lvl>
+    <w:lvl w:ilvl="3" w:tentative="1">
+      <w:start w:val="1"/>
+      <w:numFmt w:val="decimal"/>
+      <w:lvlText w:val="%4."/>
+      <w:lvlJc w:val="left"/>
+      <w:pPr>
+        <w:tabs>
+          <w:tab w:val="num" w:pos="2880"/>
+        </w:tabs>
+        <w:ind w:left="2880" w:hanging="360"/>
+      </w:pPr>
+    </w:lvl>
+    <w:lvl w:ilvl="4" w:tentative="1">
+      <w:start w:val="1"/>
+      <w:numFmt w:val="decimal"/>
+      <w:lvlText w:val="%5."/>
+      <w:lvlJc w:val="left"/>
+      <w:pPr>
+        <w:tabs>
+          <w:tab w:val="num" w:pos="3600"/>
+        </w:tabs>
+        <w:ind w:left="3600" w:hanging="360"/>
+      </w:pPr>
+    </w:lvl>
+    <w:lvl w:ilvl="5" w:tentative="1">
+      <w:start w:val="1"/>
+      <w:numFmt w:val="decimal"/>
+      <w:lvlText w:val="%6."/>
+      <w:lvlJc w:val="left"/>
+      <w:pPr>
+        <w:tabs>
+          <w:tab w:val="num" w:pos="4320"/>
+        </w:tabs>
+        <w:ind w:left="4320" w:hanging="360"/>
+      </w:pPr>
+    </w:lvl>
+    <w:lvl w:ilvl="6" w:tentative="1">
+      <w:start w:val="1"/>
+      <w:numFmt w:val="decimal"/>
+      <w:lvlText w:val="%7."/>
+      <w:lvlJc w:val="left"/>
+      <w:pPr>
+        <w:tabs>
+          <w:tab w:val="num" w:pos="5040"/>
+        </w:tabs>
+        <w:ind w:left="5040" w:hanging="360"/>
+      </w:pPr>
+    </w:lvl>
+    <w:lvl w:ilvl="7" w:tentative="1">
+      <w:start w:val="1"/>
+      <w:numFmt w:val="decimal"/>
+      <w:lvlText w:val="%8."/>
+      <w:lvlJc w:val="left"/>
+      <w:pPr>
+        <w:tabs>
+          <w:tab w:val="num" w:pos="5760"/>
+        </w:tabs>
+        <w:ind w:left="5760" w:hanging="360"/>
+      </w:pPr>
+    </w:lvl>
+    <w:lvl w:ilvl="8" w:tentative="1">
+      <w:start w:val="1"/>
+      <w:numFmt w:val="decimal"/>
+      <w:lvlText w:val="%9."/>
+      <w:lvlJc w:val="left"/>
+      <w:pPr>
+        <w:tabs>
+          <w:tab w:val="num" w:pos="6480"/>
+        </w:tabs>
+        <w:ind w:left="6480" w:hanging="360"/>
+      </w:pPr>
+    </w:lvl>
+  </w:abstractNum>
+  <w:abstractNum w:abstractNumId="13" w15:restartNumberingAfterBreak="0">
+    <w:nsid w:val="603931C5"/>
+    <w:multiLevelType w:val="multilevel"/>
+    <w:tmpl w:val="305A6884"/>
+    <w:lvl w:ilvl="0">
+      <w:start w:val="1"/>
+      <w:numFmt w:val="bullet"/>
+      <w:lvlText w:val=""/>
+      <w:lvlJc w:val="left"/>
+      <w:pPr>
+        <w:tabs>
+          <w:tab w:val="num" w:pos="720"/>
+        </w:tabs>
+        <w:ind w:left="720" w:hanging="360"/>
+      </w:pPr>
+      <w:rPr>
+        <w:rFonts w:ascii="Symbol" w:hAnsi="Symbol" w:hint="default"/>
+        <w:sz w:val="20"/>
+      </w:rPr>
+    </w:lvl>
+    <w:lvl w:ilvl="1" w:tentative="1">
+      <w:start w:val="1"/>
+      <w:numFmt w:val="bullet"/>
+      <w:lvlText w:val="o"/>
+      <w:lvlJc w:val="left"/>
+      <w:pPr>
+        <w:tabs>
+          <w:tab w:val="num" w:pos="1440"/>
+        </w:tabs>
+        <w:ind w:left="1440" w:hanging="360"/>
+      </w:pPr>
+      <w:rPr>
+        <w:rFonts w:ascii="Courier New" w:hAnsi="Courier New" w:hint="default"/>
+        <w:sz w:val="20"/>
+      </w:rPr>
+    </w:lvl>
+    <w:lvl w:ilvl="2" w:tentative="1">
+      <w:start w:val="1"/>
+      <w:numFmt w:val="bullet"/>
+      <w:lvlText w:val=""/>
+      <w:lvlJc w:val="left"/>
+      <w:pPr>
+        <w:tabs>
+          <w:tab w:val="num" w:pos="2160"/>
+        </w:tabs>
+        <w:ind w:left="2160" w:hanging="360"/>
+      </w:pPr>
+      <w:rPr>
+        <w:rFonts w:ascii="Wingdings" w:hAnsi="Wingdings" w:hint="default"/>
+        <w:sz w:val="20"/>
+      </w:rPr>
+    </w:lvl>
+    <w:lvl w:ilvl="3" w:tentative="1">
+      <w:start w:val="1"/>
+      <w:numFmt w:val="bullet"/>
+      <w:lvlText w:val=""/>
+      <w:lvlJc w:val="left"/>
+      <w:pPr>
+        <w:tabs>
+          <w:tab w:val="num" w:pos="2880"/>
+        </w:tabs>
+        <w:ind w:left="2880" w:hanging="360"/>
+      </w:pPr>
+      <w:rPr>
+        <w:rFonts w:ascii="Wingdings" w:hAnsi="Wingdings" w:hint="default"/>
+        <w:sz w:val="20"/>
+      </w:rPr>
+    </w:lvl>
+    <w:lvl w:ilvl="4" w:tentative="1">
+      <w:start w:val="1"/>
+      <w:numFmt w:val="bullet"/>
+      <w:lvlText w:val=""/>
+      <w:lvlJc w:val="left"/>
+      <w:pPr>
+        <w:tabs>
+          <w:tab w:val="num" w:pos="3600"/>
+        </w:tabs>
+        <w:ind w:left="3600" w:hanging="360"/>
+      </w:pPr>
+      <w:rPr>
+        <w:rFonts w:ascii="Wingdings" w:hAnsi="Wingdings" w:hint="default"/>
+        <w:sz w:val="20"/>
+      </w:rPr>
+    </w:lvl>
+    <w:lvl w:ilvl="5" w:tentative="1">
+      <w:start w:val="1"/>
+      <w:numFmt w:val="bullet"/>
+      <w:lvlText w:val=""/>
+      <w:lvlJc w:val="left"/>
+      <w:pPr>
+        <w:tabs>
+          <w:tab w:val="num" w:pos="4320"/>
+        </w:tabs>
+        <w:ind w:left="4320" w:hanging="360"/>
+      </w:pPr>
+      <w:rPr>
+        <w:rFonts w:ascii="Wingdings" w:hAnsi="Wingdings" w:hint="default"/>
+        <w:sz w:val="20"/>
+      </w:rPr>
+    </w:lvl>
+    <w:lvl w:ilvl="6" w:tentative="1">
+      <w:start w:val="1"/>
+      <w:numFmt w:val="bullet"/>
+      <w:lvlText w:val=""/>
+      <w:lvlJc w:val="left"/>
+      <w:pPr>
+        <w:tabs>
+          <w:tab w:val="num" w:pos="5040"/>
+        </w:tabs>
+        <w:ind w:left="5040" w:hanging="360"/>
+      </w:pPr>
+      <w:rPr>
+        <w:rFonts w:ascii="Wingdings" w:hAnsi="Wingdings" w:hint="default"/>
+        <w:sz w:val="20"/>
+      </w:rPr>
+    </w:lvl>
+    <w:lvl w:ilvl="7" w:tentative="1">
+      <w:start w:val="1"/>
+      <w:numFmt w:val="bullet"/>
+      <w:lvlText w:val=""/>
+      <w:lvlJc w:val="left"/>
+      <w:pPr>
+        <w:tabs>
+          <w:tab w:val="num" w:pos="5760"/>
+        </w:tabs>
+        <w:ind w:left="5760" w:hanging="360"/>
+      </w:pPr>
+      <w:rPr>
+        <w:rFonts w:ascii="Wingdings" w:hAnsi="Wingdings" w:hint="default"/>
+        <w:sz w:val="20"/>
+      </w:rPr>
+    </w:lvl>
+    <w:lvl w:ilvl="8" w:tentative="1">
+      <w:start w:val="1"/>
+      <w:numFmt w:val="bullet"/>
+      <w:lvlText w:val=""/>
+      <w:lvlJc w:val="left"/>
+      <w:pPr>
+        <w:tabs>
+          <w:tab w:val="num" w:pos="6480"/>
+        </w:tabs>
+        <w:ind w:left="6480" w:hanging="360"/>
+      </w:pPr>
+      <w:rPr>
+        <w:rFonts w:ascii="Wingdings" w:hAnsi="Wingdings" w:hint="default"/>
+        <w:sz w:val="20"/>
+      </w:rPr>
+    </w:lvl>
+  </w:abstractNum>
+  <w:abstractNum w:abstractNumId="14" w15:restartNumberingAfterBreak="0">
+    <w:nsid w:val="61BC3DF0"/>
+    <w:multiLevelType w:val="multilevel"/>
+    <w:tmpl w:val="CD20C2CE"/>
+    <w:lvl w:ilvl="0">
+      <w:start w:val="1"/>
+      <w:numFmt w:val="bullet"/>
+      <w:lvlText w:val=""/>
+      <w:lvlJc w:val="left"/>
+      <w:pPr>
+        <w:tabs>
+          <w:tab w:val="num" w:pos="720"/>
+        </w:tabs>
+        <w:ind w:left="720" w:hanging="360"/>
+      </w:pPr>
+      <w:rPr>
+        <w:rFonts w:ascii="Symbol" w:hAnsi="Symbol" w:hint="default"/>
+        <w:sz w:val="20"/>
+      </w:rPr>
+    </w:lvl>
+    <w:lvl w:ilvl="1" w:tentative="1">
+      <w:start w:val="1"/>
+      <w:numFmt w:val="bullet"/>
+      <w:lvlText w:val="o"/>
+      <w:lvlJc w:val="left"/>
+      <w:pPr>
+        <w:tabs>
+          <w:tab w:val="num" w:pos="1440"/>
+        </w:tabs>
+        <w:ind w:left="1440" w:hanging="360"/>
+      </w:pPr>
+      <w:rPr>
+        <w:rFonts w:ascii="Courier New" w:hAnsi="Courier New" w:hint="default"/>
+        <w:sz w:val="20"/>
+      </w:rPr>
+    </w:lvl>
+    <w:lvl w:ilvl="2" w:tentative="1">
+      <w:start w:val="1"/>
+      <w:numFmt w:val="bullet"/>
+      <w:lvlText w:val=""/>
+      <w:lvlJc w:val="left"/>
+      <w:pPr>
+        <w:tabs>
+          <w:tab w:val="num" w:pos="2160"/>
+        </w:tabs>
+        <w:ind w:left="2160" w:hanging="360"/>
+      </w:pPr>
+      <w:rPr>
+        <w:rFonts w:ascii="Wingdings" w:hAnsi="Wingdings" w:hint="default"/>
+        <w:sz w:val="20"/>
+      </w:rPr>
+    </w:lvl>
+    <w:lvl w:ilvl="3" w:tentative="1">
+      <w:start w:val="1"/>
+      <w:numFmt w:val="bullet"/>
+      <w:lvlText w:val=""/>
+      <w:lvlJc w:val="left"/>
+      <w:pPr>
+        <w:tabs>
+          <w:tab w:val="num" w:pos="2880"/>
+        </w:tabs>
+        <w:ind w:left="2880" w:hanging="360"/>
+      </w:pPr>
+      <w:rPr>
+        <w:rFonts w:ascii="Wingdings" w:hAnsi="Wingdings" w:hint="default"/>
+        <w:sz w:val="20"/>
+      </w:rPr>
+    </w:lvl>
+    <w:lvl w:ilvl="4" w:tentative="1">
+      <w:start w:val="1"/>
+      <w:numFmt w:val="bullet"/>
+      <w:lvlText w:val=""/>
+      <w:lvlJc w:val="left"/>
+      <w:pPr>
+        <w:tabs>
+          <w:tab w:val="num" w:pos="3600"/>
+        </w:tabs>
+        <w:ind w:left="3600" w:hanging="360"/>
+      </w:pPr>
+      <w:rPr>
+        <w:rFonts w:ascii="Wingdings" w:hAnsi="Wingdings" w:hint="default"/>
+        <w:sz w:val="20"/>
+      </w:rPr>
+    </w:lvl>
+    <w:lvl w:ilvl="5" w:tentative="1">
+      <w:start w:val="1"/>
+      <w:numFmt w:val="bullet"/>
+      <w:lvlText w:val=""/>
+      <w:lvlJc w:val="left"/>
+      <w:pPr>
+        <w:tabs>
+          <w:tab w:val="num" w:pos="4320"/>
+        </w:tabs>
+        <w:ind w:left="4320" w:hanging="360"/>
+      </w:pPr>
+      <w:rPr>
+        <w:rFonts w:ascii="Wingdings" w:hAnsi="Wingdings" w:hint="default"/>
+        <w:sz w:val="20"/>
+      </w:rPr>
+    </w:lvl>
+    <w:lvl w:ilvl="6" w:tentative="1">
+      <w:start w:val="1"/>
+      <w:numFmt w:val="bullet"/>
+      <w:lvlText w:val=""/>
+      <w:lvlJc w:val="left"/>
+      <w:pPr>
+        <w:tabs>
+          <w:tab w:val="num" w:pos="5040"/>
+        </w:tabs>
+        <w:ind w:left="5040" w:hanging="360"/>
+      </w:pPr>
+      <w:rPr>
+        <w:rFonts w:ascii="Wingdings" w:hAnsi="Wingdings" w:hint="default"/>
+        <w:sz w:val="20"/>
+      </w:rPr>
+    </w:lvl>
+    <w:lvl w:ilvl="7" w:tentative="1">
+      <w:start w:val="1"/>
+      <w:numFmt w:val="bullet"/>
+      <w:lvlText w:val=""/>
+      <w:lvlJc w:val="left"/>
+      <w:pPr>
+        <w:tabs>
+          <w:tab w:val="num" w:pos="5760"/>
+        </w:tabs>
+        <w:ind w:left="5760" w:hanging="360"/>
+      </w:pPr>
+      <w:rPr>
+        <w:rFonts w:ascii="Wingdings" w:hAnsi="Wingdings" w:hint="default"/>
+        <w:sz w:val="20"/>
+      </w:rPr>
+    </w:lvl>
+    <w:lvl w:ilvl="8" w:tentative="1">
+      <w:start w:val="1"/>
+      <w:numFmt w:val="bullet"/>
+      <w:lvlText w:val=""/>
+      <w:lvlJc w:val="left"/>
+      <w:pPr>
+        <w:tabs>
+          <w:tab w:val="num" w:pos="6480"/>
+        </w:tabs>
+        <w:ind w:left="6480" w:hanging="360"/>
+      </w:pPr>
+      <w:rPr>
+        <w:rFonts w:ascii="Wingdings" w:hAnsi="Wingdings" w:hint="default"/>
+        <w:sz w:val="20"/>
+      </w:rPr>
+    </w:lvl>
+  </w:abstractNum>
+  <w:abstractNum w:abstractNumId="15" w15:restartNumberingAfterBreak="0">
+    <w:nsid w:val="63545D90"/>
+    <w:multiLevelType w:val="multilevel"/>
+    <w:tmpl w:val="5816A6EA"/>
+    <w:lvl w:ilvl="0">
+      <w:start w:val="1"/>
+      <w:numFmt w:val="decimal"/>
+      <w:lvlText w:val="%1."/>
+      <w:lvlJc w:val="left"/>
+      <w:pPr>
+        <w:tabs>
+          <w:tab w:val="num" w:pos="720"/>
+        </w:tabs>
+        <w:ind w:left="720" w:hanging="360"/>
+      </w:pPr>
+    </w:lvl>
+    <w:lvl w:ilvl="1" w:tentative="1">
+      <w:start w:val="1"/>
+      <w:numFmt w:val="decimal"/>
+      <w:lvlText w:val="%2."/>
+      <w:lvlJc w:val="left"/>
+      <w:pPr>
+        <w:tabs>
+          <w:tab w:val="num" w:pos="1440"/>
+        </w:tabs>
+        <w:ind w:left="1440" w:hanging="360"/>
+      </w:pPr>
+    </w:lvl>
+    <w:lvl w:ilvl="2" w:tentative="1">
+      <w:start w:val="1"/>
+      <w:numFmt w:val="decimal"/>
+      <w:lvlText w:val="%3."/>
+      <w:lvlJc w:val="left"/>
+      <w:pPr>
+        <w:tabs>
+          <w:tab w:val="num" w:pos="2160"/>
+        </w:tabs>
+        <w:ind w:left="2160" w:hanging="360"/>
+      </w:pPr>
+    </w:lvl>
+    <w:lvl w:ilvl="3" w:tentative="1">
+      <w:start w:val="1"/>
+      <w:numFmt w:val="decimal"/>
+      <w:lvlText w:val="%4."/>
+      <w:lvlJc w:val="left"/>
+      <w:pPr>
+        <w:tabs>
+          <w:tab w:val="num" w:pos="2880"/>
+        </w:tabs>
+        <w:ind w:left="2880" w:hanging="360"/>
+      </w:pPr>
+    </w:lvl>
+    <w:lvl w:ilvl="4" w:tentative="1">
+      <w:start w:val="1"/>
+      <w:numFmt w:val="decimal"/>
+      <w:lvlText w:val="%5."/>
+      <w:lvlJc w:val="left"/>
+      <w:pPr>
+        <w:tabs>
+          <w:tab w:val="num" w:pos="3600"/>
+        </w:tabs>
+        <w:ind w:left="3600" w:hanging="360"/>
+      </w:pPr>
+    </w:lvl>
+    <w:lvl w:ilvl="5" w:tentative="1">
+      <w:start w:val="1"/>
+      <w:numFmt w:val="decimal"/>
+      <w:lvlText w:val="%6."/>
+      <w:lvlJc w:val="left"/>
+      <w:pPr>
+        <w:tabs>
+          <w:tab w:val="num" w:pos="4320"/>
+        </w:tabs>
+        <w:ind w:left="4320" w:hanging="360"/>
+      </w:pPr>
+    </w:lvl>
+    <w:lvl w:ilvl="6" w:tentative="1">
+      <w:start w:val="1"/>
+      <w:numFmt w:val="decimal"/>
+      <w:lvlText w:val="%7."/>
+      <w:lvlJc w:val="left"/>
+      <w:pPr>
+        <w:tabs>
+          <w:tab w:val="num" w:pos="5040"/>
+        </w:tabs>
+        <w:ind w:left="5040" w:hanging="360"/>
+      </w:pPr>
+    </w:lvl>
+    <w:lvl w:ilvl="7" w:tentative="1">
+      <w:start w:val="1"/>
+      <w:numFmt w:val="decimal"/>
+      <w:lvlText w:val="%8."/>
+      <w:lvlJc w:val="left"/>
+      <w:pPr>
+        <w:tabs>
+          <w:tab w:val="num" w:pos="5760"/>
+        </w:tabs>
+        <w:ind w:left="5760" w:hanging="360"/>
+      </w:pPr>
+    </w:lvl>
+    <w:lvl w:ilvl="8" w:tentative="1">
+      <w:start w:val="1"/>
+      <w:numFmt w:val="decimal"/>
+      <w:lvlText w:val="%9."/>
+      <w:lvlJc w:val="left"/>
+      <w:pPr>
+        <w:tabs>
+          <w:tab w:val="num" w:pos="6480"/>
+        </w:tabs>
+        <w:ind w:left="6480" w:hanging="360"/>
+      </w:pPr>
+    </w:lvl>
+  </w:abstractNum>
+  <w:num w:numId="1" w16cid:durableId="2128306065">
+    <w:abstractNumId w:val="3"/>
+  </w:num>
+  <w:num w:numId="2" w16cid:durableId="1998652163">
+    <w:abstractNumId w:val="0"/>
+  </w:num>
+  <w:num w:numId="3" w16cid:durableId="317539481">
+    <w:abstractNumId w:val="5"/>
+  </w:num>
+  <w:num w:numId="4" w16cid:durableId="1253123592">
+    <w:abstractNumId w:val="11"/>
+  </w:num>
+  <w:num w:numId="5" w16cid:durableId="1667704340">
+    <w:abstractNumId w:val="8"/>
+  </w:num>
+  <w:num w:numId="6" w16cid:durableId="1640718856">
+    <w:abstractNumId w:val="4"/>
+  </w:num>
+  <w:num w:numId="7" w16cid:durableId="1630163318">
+    <w:abstractNumId w:val="1"/>
+  </w:num>
+  <w:num w:numId="8" w16cid:durableId="263266971">
+    <w:abstractNumId w:val="10"/>
+  </w:num>
+  <w:num w:numId="9" w16cid:durableId="917402269">
+    <w:abstractNumId w:val="12"/>
+  </w:num>
+  <w:num w:numId="10" w16cid:durableId="163135136">
+    <w:abstractNumId w:val="14"/>
+  </w:num>
+  <w:num w:numId="11" w16cid:durableId="110324534">
+    <w:abstractNumId w:val="6"/>
+  </w:num>
+  <w:num w:numId="12" w16cid:durableId="338969868">
+    <w:abstractNumId w:val="9"/>
+  </w:num>
+  <w:num w:numId="13" w16cid:durableId="877737445">
+    <w:abstractNumId w:val="2"/>
+  </w:num>
+  <w:num w:numId="14" w16cid:durableId="1692605072">
+    <w:abstractNumId w:val="15"/>
+  </w:num>
+  <w:num w:numId="15" w16cid:durableId="1474719089">
+    <w:abstractNumId w:val="7"/>
+  </w:num>
+  <w:num w:numId="16" w16cid:durableId="125591338">
+    <w:abstractNumId w:val="13"/>
+  </w:num>
+</w:numbering>
 </file>
 
 <file path=word/styles.xml><?xml version="1.0" encoding="utf-8"?>
@@ -717,7 +3773,6 @@
   <w:style w:type="character" w:default="1" w:styleId="DefaultParagraphFont">
     <w:name w:val="Default Paragraph Font"/>
     <w:uiPriority w:val="1"/>
-    <w:semiHidden/>
     <w:unhideWhenUsed/>
   </w:style>
   <w:style w:type="table" w:default="1" w:styleId="TableNormal">

</xml_diff>